<commit_message>
final fixes in documentation
</commit_message>
<xml_diff>
--- a/Документация.docx
+++ b/Документация.docx
@@ -4,7 +4,7 @@
   <w:body>
     <w:p>
       <w:pPr>
-        <w:pStyle w:val="Heading1"/>
+        <w:pStyle w:val="1"/>
       </w:pPr>
       <w:r>
         <w:t>Структура программы:</w:t>
@@ -12,7 +12,7 @@
     </w:p>
     <w:p>
       <w:pPr>
-        <w:pStyle w:val="Heading2"/>
+        <w:pStyle w:val="2"/>
       </w:pPr>
       <w:r>
         <w:t>Документация</w:t>
@@ -23,10 +23,13 @@
       <w:r>
         <w:t>– содержит структуру программы, набор функций и примеры использования</w:t>
       </w:r>
-    </w:p>
-    <w:p>
-      <w:pPr>
-        <w:pStyle w:val="Heading2"/>
+      <w:r>
+        <w:t>.</w:t>
+      </w:r>
+    </w:p>
+    <w:p>
+      <w:pPr>
+        <w:pStyle w:val="2"/>
       </w:pPr>
       <w:r>
         <w:t xml:space="preserve">Ярлык </w:t>
@@ -54,10 +57,13 @@
       <w:r>
         <w:t>для запуска</w:t>
       </w:r>
-    </w:p>
-    <w:p>
-      <w:pPr>
-        <w:pStyle w:val="Heading2"/>
+      <w:r>
+        <w:t>.</w:t>
+      </w:r>
+    </w:p>
+    <w:p>
+      <w:pPr>
+        <w:pStyle w:val="2"/>
       </w:pPr>
       <w:proofErr w:type="spellStart"/>
       <w:r>
@@ -73,10 +79,13 @@
       <w:r>
         <w:t>папка с кодом</w:t>
       </w:r>
-    </w:p>
-    <w:p>
-      <w:pPr>
-        <w:pStyle w:val="Heading3"/>
+      <w:r>
+        <w:t>:</w:t>
+      </w:r>
+    </w:p>
+    <w:p>
+      <w:pPr>
+        <w:pStyle w:val="3"/>
       </w:pPr>
       <w:r>
         <w:rPr>
@@ -101,10 +110,13 @@
       <w:r>
         <w:t>основной модуль</w:t>
       </w:r>
-    </w:p>
-    <w:p>
-      <w:pPr>
-        <w:pStyle w:val="Heading3"/>
+      <w:r>
+        <w:t>,</w:t>
+      </w:r>
+    </w:p>
+    <w:p>
+      <w:pPr>
+        <w:pStyle w:val="3"/>
       </w:pPr>
       <w:r>
         <w:rPr>
@@ -150,10 +162,16 @@
       <w:r>
         <w:t>вводов</w:t>
       </w:r>
-    </w:p>
-    <w:p>
-      <w:pPr>
-        <w:pStyle w:val="Heading3"/>
+      <w:r>
+        <w:t>,</w:t>
+      </w:r>
+    </w:p>
+    <w:p>
+      <w:pPr>
+        <w:pStyle w:val="3"/>
+        <w:rPr>
+          <w:lang w:val="en-US"/>
+        </w:rPr>
       </w:pPr>
       <w:r>
         <w:rPr>
@@ -162,6 +180,9 @@
         <w:t>phone</w:t>
       </w:r>
       <w:r>
+        <w:rPr>
+          <w:lang w:val="en-US"/>
+        </w:rPr>
         <w:t>_</w:t>
       </w:r>
       <w:r>
@@ -171,63 +192,297 @@
         <w:t>book</w:t>
       </w:r>
       <w:r>
+        <w:rPr>
+          <w:lang w:val="en-US"/>
+        </w:rPr>
         <w:t>.</w:t>
       </w:r>
+      <w:r>
+        <w:rPr>
+          <w:lang w:val="en-US"/>
+        </w:rPr>
+        <w:t>py</w:t>
+      </w:r>
+      <w:r>
+        <w:rPr>
+          <w:lang w:val="en-US"/>
+        </w:rPr>
+        <w:t xml:space="preserve"> – </w:t>
+      </w:r>
+      <w:r>
+        <w:t>модуль</w:t>
+      </w:r>
+      <w:r>
+        <w:rPr>
+          <w:lang w:val="en-US"/>
+        </w:rPr>
+        <w:t xml:space="preserve">, </w:t>
+      </w:r>
+      <w:r>
+        <w:t>определяющий</w:t>
+      </w:r>
+      <w:r>
+        <w:rPr>
+          <w:lang w:val="en-US"/>
+        </w:rPr>
+        <w:t xml:space="preserve"> </w:t>
+      </w:r>
+      <w:r>
+        <w:t>класс</w:t>
+      </w:r>
+      <w:r>
+        <w:rPr>
+          <w:lang w:val="en-US"/>
+        </w:rPr>
+        <w:t xml:space="preserve"> </w:t>
+      </w:r>
       <w:proofErr w:type="spellStart"/>
       <w:r>
         <w:rPr>
           <w:lang w:val="en-US"/>
         </w:rPr>
+        <w:t>PhoneBook</w:t>
+      </w:r>
+      <w:proofErr w:type="spellEnd"/>
+      <w:r>
+        <w:rPr>
+          <w:lang w:val="en-US"/>
+        </w:rPr>
+        <w:t>.</w:t>
+      </w:r>
+    </w:p>
+    <w:p>
+      <w:pPr>
+        <w:pStyle w:val="2"/>
+      </w:pPr>
+      <w:r>
+        <w:rPr>
+          <w:lang w:val="en-US"/>
+        </w:rPr>
+        <w:t>data</w:t>
+      </w:r>
+      <w:r>
+        <w:t xml:space="preserve"> –</w:t>
+      </w:r>
+      <w:r>
+        <w:t xml:space="preserve"> папка с данными для работы</w:t>
+      </w:r>
+      <w:r>
+        <w:t>:</w:t>
+      </w:r>
+    </w:p>
+    <w:p>
+      <w:pPr>
+        <w:pStyle w:val="3"/>
+      </w:pPr>
+      <w:r>
+        <w:rPr>
+          <w:lang w:val="en-US"/>
+        </w:rPr>
+        <w:t>phone</w:t>
+      </w:r>
+      <w:r>
+        <w:t>_</w:t>
+      </w:r>
+      <w:r>
+        <w:rPr>
+          <w:lang w:val="en-US"/>
+        </w:rPr>
+        <w:t>book</w:t>
+      </w:r>
+      <w:r>
+        <w:t>.</w:t>
+      </w:r>
+      <w:r>
+        <w:rPr>
+          <w:lang w:val="en-US"/>
+        </w:rPr>
+        <w:t>csv</w:t>
+      </w:r>
+      <w:r>
+        <w:t xml:space="preserve"> – телефонная книга в формате </w:t>
+      </w:r>
+      <w:r>
+        <w:rPr>
+          <w:lang w:val="en-US"/>
+        </w:rPr>
+        <w:t>csv</w:t>
+      </w:r>
+      <w:r>
+        <w:t>.</w:t>
+      </w:r>
+    </w:p>
+    <w:p/>
+    <w:p>
+      <w:pPr>
+        <w:pStyle w:val="1"/>
+      </w:pPr>
+      <w:r>
+        <w:t>Основные функции программы</w:t>
+      </w:r>
+    </w:p>
+    <w:p>
+      <w:r>
+        <w:t xml:space="preserve">Все функции в </w:t>
+      </w:r>
+      <w:r>
+        <w:rPr>
+          <w:lang w:val="en-US"/>
+        </w:rPr>
+        <w:t>main</w:t>
+      </w:r>
+      <w:r>
+        <w:t>.</w:t>
+      </w:r>
+      <w:proofErr w:type="spellStart"/>
+      <w:r>
+        <w:rPr>
+          <w:lang w:val="en-US"/>
+        </w:rPr>
         <w:t>py</w:t>
       </w:r>
       <w:proofErr w:type="spellEnd"/>
       <w:r>
+        <w:t xml:space="preserve"> </w:t>
+      </w:r>
+      <w:r>
+        <w:t xml:space="preserve">возвращают или результат выполнения или булево значение: </w:t>
+      </w:r>
+      <w:r>
+        <w:rPr>
+          <w:lang w:val="en-US"/>
+        </w:rPr>
+        <w:t>True</w:t>
+      </w:r>
+      <w:r>
+        <w:t xml:space="preserve"> </w:t>
+      </w:r>
+      <w:r>
+        <w:t>–</w:t>
+      </w:r>
+      <w:r>
+        <w:t xml:space="preserve"> </w:t>
+      </w:r>
+      <w:r>
+        <w:t>успешное выполнение</w:t>
+      </w:r>
+      <w:r>
+        <w:t xml:space="preserve">, иначе </w:t>
+      </w:r>
+      <w:r>
+        <w:rPr>
+          <w:lang w:val="en-US"/>
+        </w:rPr>
+        <w:t>False</w:t>
+      </w:r>
+      <w:r>
+        <w:t>.</w:t>
+      </w:r>
+    </w:p>
+    <w:p>
+      <w:pPr>
+        <w:pStyle w:val="2"/>
+      </w:pPr>
+      <w:r>
+        <w:rPr>
+          <w:lang w:val="en-US"/>
+        </w:rPr>
+        <w:t>main</w:t>
+      </w:r>
+      <w:r>
+        <w:t>.</w:t>
+      </w:r>
+      <w:r>
+        <w:rPr>
+          <w:lang w:val="en-US"/>
+        </w:rPr>
+        <w:t>print</w:t>
+      </w:r>
+      <w:r>
+        <w:t>_</w:t>
+      </w:r>
+      <w:r>
+        <w:rPr>
+          <w:lang w:val="en-US"/>
+        </w:rPr>
+        <w:t>age</w:t>
+      </w:r>
+      <w:r>
+        <w:t xml:space="preserve"> </w:t>
+      </w:r>
+      <w:r>
+        <w:t xml:space="preserve">– выводит возраст человека в записи на экран, возвращает </w:t>
+      </w:r>
+      <w:r>
+        <w:rPr>
+          <w:lang w:val="en-US"/>
+        </w:rPr>
+        <w:t>True</w:t>
+      </w:r>
+      <w:r>
+        <w:t>.</w:t>
+      </w:r>
+    </w:p>
+    <w:p>
+      <w:pPr>
+        <w:pStyle w:val="2"/>
+      </w:pPr>
+      <w:r>
+        <w:rPr>
+          <w:lang w:val="en-US"/>
+        </w:rPr>
+        <w:t>main</w:t>
+      </w:r>
+      <w:r>
+        <w:t>.</w:t>
+      </w:r>
+      <w:r>
+        <w:rPr>
+          <w:lang w:val="en-US"/>
+        </w:rPr>
+        <w:t>update</w:t>
+      </w:r>
+      <w:r>
+        <w:t>_</w:t>
+      </w:r>
+      <w:r>
+        <w:rPr>
+          <w:lang w:val="en-US"/>
+        </w:rPr>
+        <w:t>current</w:t>
+      </w:r>
+      <w:r>
+        <w:t>_</w:t>
+      </w:r>
+      <w:r>
+        <w:rPr>
+          <w:lang w:val="en-US"/>
+        </w:rPr>
+        <w:t>record</w:t>
+      </w:r>
+      <w:r>
         <w:t xml:space="preserve"> – </w:t>
       </w:r>
       <w:r>
-        <w:t>модуль</w:t>
-      </w:r>
-      <w:r>
-        <w:t xml:space="preserve">, определяющий </w:t>
-      </w:r>
-      <w:r>
-        <w:t xml:space="preserve">класс </w:t>
-      </w:r>
-      <w:proofErr w:type="spellStart"/>
-      <w:r>
-        <w:rPr>
-          <w:lang w:val="en-US"/>
-        </w:rPr>
-        <w:t>PhoneBook</w:t>
-      </w:r>
-      <w:proofErr w:type="spellEnd"/>
-    </w:p>
-    <w:p>
-      <w:pPr>
-        <w:pStyle w:val="Heading2"/>
-      </w:pPr>
-      <w:r>
-        <w:rPr>
-          <w:lang w:val="en-US"/>
-        </w:rPr>
-        <w:t>data</w:t>
-      </w:r>
-      <w:r>
-        <w:t xml:space="preserve"> –</w:t>
-      </w:r>
-      <w:r>
-        <w:t xml:space="preserve"> папка с данными для работы</w:t>
-      </w:r>
-    </w:p>
-    <w:p>
-      <w:pPr>
-        <w:pStyle w:val="Heading3"/>
-      </w:pPr>
-      <w:r>
-        <w:rPr>
-          <w:lang w:val="en-US"/>
-        </w:rPr>
-        <w:t>phone</w:t>
+        <w:t>в</w:t>
+      </w:r>
+      <w:r>
+        <w:t xml:space="preserve"> </w:t>
+      </w:r>
+      <w:r>
+        <w:rPr>
+          <w:lang w:val="en-US"/>
+        </w:rPr>
+        <w:t>main</w:t>
+      </w:r>
+      <w:r>
+        <w:t>.</w:t>
+      </w:r>
+      <w:r>
+        <w:rPr>
+          <w:lang w:val="en-US"/>
+        </w:rPr>
+        <w:t>add</w:t>
       </w:r>
       <w:r>
         <w:t>_</w:t>
@@ -236,39 +491,37 @@
         <w:rPr>
           <w:lang w:val="en-US"/>
         </w:rPr>
-        <w:t>book</w:t>
+        <w:t>record</w:t>
+      </w:r>
+      <w:r>
+        <w:t xml:space="preserve"> обновляет</w:t>
+      </w:r>
+      <w:r>
+        <w:t xml:space="preserve"> </w:t>
+      </w:r>
+      <w:r>
+        <w:t>текущую</w:t>
+      </w:r>
+      <w:r>
+        <w:t xml:space="preserve"> </w:t>
+      </w:r>
+      <w:r>
+        <w:t xml:space="preserve">запись, возвращает </w:t>
+      </w:r>
+      <w:r>
+        <w:rPr>
+          <w:lang w:val="en-US"/>
+        </w:rPr>
+        <w:t>True</w:t>
       </w:r>
       <w:r>
         <w:t>.</w:t>
       </w:r>
-      <w:r>
-        <w:rPr>
-          <w:lang w:val="en-US"/>
-        </w:rPr>
-        <w:t>csv</w:t>
-      </w:r>
-      <w:r>
-        <w:t xml:space="preserve"> – телефонная книга в формате </w:t>
-      </w:r>
-      <w:r>
-        <w:rPr>
-          <w:lang w:val="en-US"/>
-        </w:rPr>
-        <w:t>csv</w:t>
-      </w:r>
-    </w:p>
-    <w:p>
-      <w:pPr>
-        <w:pStyle w:val="Heading1"/>
-      </w:pPr>
-      <w:r>
-        <w:t>Основные функции программы</w:t>
-      </w:r>
-    </w:p>
-    <w:p>
-      <w:r>
-        <w:t xml:space="preserve">Все функции в </w:t>
-      </w:r>
+    </w:p>
+    <w:p>
+      <w:pPr>
+        <w:pStyle w:val="2"/>
+      </w:pPr>
       <w:r>
         <w:rPr>
           <w:lang w:val="en-US"/>
@@ -278,19 +531,116 @@
       <w:r>
         <w:t>.</w:t>
       </w:r>
-      <w:proofErr w:type="spellStart"/>
-      <w:r>
-        <w:rPr>
-          <w:lang w:val="en-US"/>
-        </w:rPr>
-        <w:t>py</w:t>
-      </w:r>
-      <w:proofErr w:type="spellEnd"/>
-      <w:r>
-        <w:t xml:space="preserve"> </w:t>
-      </w:r>
-      <w:r>
-        <w:t xml:space="preserve">возвращают или результат выполнения или булево значение: </w:t>
+      <w:r>
+        <w:rPr>
+          <w:lang w:val="en-US"/>
+        </w:rPr>
+        <w:t>change</w:t>
+      </w:r>
+      <w:r>
+        <w:t>_</w:t>
+      </w:r>
+      <w:r>
+        <w:rPr>
+          <w:lang w:val="en-US"/>
+        </w:rPr>
+        <w:t>name</w:t>
+      </w:r>
+      <w:r>
+        <w:t>_</w:t>
+      </w:r>
+      <w:r>
+        <w:rPr>
+          <w:lang w:val="en-US"/>
+        </w:rPr>
+        <w:t>of</w:t>
+      </w:r>
+      <w:r>
+        <w:t>_</w:t>
+      </w:r>
+      <w:r>
+        <w:rPr>
+          <w:lang w:val="en-US"/>
+        </w:rPr>
+        <w:t>current</w:t>
+      </w:r>
+      <w:r>
+        <w:t>_</w:t>
+      </w:r>
+      <w:r>
+        <w:rPr>
+          <w:lang w:val="en-US"/>
+        </w:rPr>
+        <w:t>record</w:t>
+      </w:r>
+      <w:r>
+        <w:t xml:space="preserve"> – </w:t>
+      </w:r>
+      <w:r>
+        <w:t>в</w:t>
+      </w:r>
+      <w:r>
+        <w:t xml:space="preserve"> </w:t>
+      </w:r>
+      <w:r>
+        <w:rPr>
+          <w:lang w:val="en-US"/>
+        </w:rPr>
+        <w:t>main</w:t>
+      </w:r>
+      <w:r>
+        <w:t>.</w:t>
+      </w:r>
+      <w:r>
+        <w:rPr>
+          <w:lang w:val="en-US"/>
+        </w:rPr>
+        <w:t>add</w:t>
+      </w:r>
+      <w:r>
+        <w:t>_</w:t>
+      </w:r>
+      <w:r>
+        <w:rPr>
+          <w:lang w:val="en-US"/>
+        </w:rPr>
+        <w:t>record</w:t>
+      </w:r>
+      <w:r>
+        <w:t xml:space="preserve"> из</w:t>
+      </w:r>
+      <w:r>
+        <w:t>меняет</w:t>
+      </w:r>
+      <w:r>
+        <w:t xml:space="preserve"> </w:t>
+      </w:r>
+      <w:r>
+        <w:t>имя</w:t>
+      </w:r>
+      <w:r>
+        <w:t xml:space="preserve"> </w:t>
+      </w:r>
+      <w:r>
+        <w:t>и</w:t>
+      </w:r>
+      <w:r>
+        <w:t xml:space="preserve"> </w:t>
+      </w:r>
+      <w:r>
+        <w:t>фамилию</w:t>
+      </w:r>
+      <w:r>
+        <w:t xml:space="preserve"> </w:t>
+      </w:r>
+      <w:r>
+        <w:t>текущей</w:t>
+      </w:r>
+      <w:r>
+        <w:t xml:space="preserve"> </w:t>
+      </w:r>
+      <w:r>
+        <w:t xml:space="preserve">записи, возвращает </w:t>
       </w:r>
       <w:r>
         <w:rPr>
@@ -299,33 +649,12 @@
         <w:t>True</w:t>
       </w:r>
       <w:r>
-        <w:t xml:space="preserve"> </w:t>
-      </w:r>
-      <w:r>
-        <w:t>–</w:t>
-      </w:r>
-      <w:r>
-        <w:t xml:space="preserve"> </w:t>
-      </w:r>
-      <w:r>
-        <w:t>успешное выполнение</w:t>
-      </w:r>
-      <w:r>
-        <w:t xml:space="preserve">, иначе </w:t>
-      </w:r>
-      <w:r>
-        <w:rPr>
-          <w:lang w:val="en-US"/>
-        </w:rPr>
-        <w:t>False</w:t>
-      </w:r>
-      <w:r>
         <w:t>.</w:t>
       </w:r>
     </w:p>
     <w:p>
       <w:pPr>
-        <w:pStyle w:val="Heading2"/>
+        <w:pStyle w:val="2"/>
       </w:pPr>
       <w:r>
         <w:rPr>
@@ -340,7 +669,7 @@
         <w:rPr>
           <w:lang w:val="en-US"/>
         </w:rPr>
-        <w:t>print</w:t>
+        <w:t>add</w:t>
       </w:r>
       <w:r>
         <w:t>_</w:t>
@@ -349,13 +678,10 @@
         <w:rPr>
           <w:lang w:val="en-US"/>
         </w:rPr>
-        <w:t>age</w:t>
-      </w:r>
-      <w:r>
-        <w:t xml:space="preserve"> </w:t>
-      </w:r>
-      <w:r>
-        <w:t xml:space="preserve">– выводит возраст человека в записи на экран, возвращает </w:t>
+        <w:t>record</w:t>
+      </w:r>
+      <w:r>
+        <w:t xml:space="preserve"> – добавляет запись, если ее еще нет в телефонной книги или предлагает обновить текущую запись, изменить имя и фамилию текущей записи или вернуться в главное меню, возвращает </w:t>
       </w:r>
       <w:r>
         <w:rPr>
@@ -369,9 +695,8 @@
     </w:p>
     <w:p>
       <w:pPr>
-        <w:pStyle w:val="Heading2"/>
-      </w:pPr>
-      <w:proofErr w:type="gramStart"/>
+        <w:pStyle w:val="2"/>
+      </w:pPr>
       <w:r>
         <w:rPr>
           <w:lang w:val="en-US"/>
@@ -387,7 +712,6 @@
         </w:rPr>
         <w:t>update</w:t>
       </w:r>
-      <w:proofErr w:type="gramEnd"/>
       <w:r>
         <w:t>_</w:t>
       </w:r>
@@ -395,7 +719,48 @@
         <w:rPr>
           <w:lang w:val="en-US"/>
         </w:rPr>
-        <w:t>current</w:t>
+        <w:t>record</w:t>
+      </w:r>
+      <w:r>
+        <w:t xml:space="preserve"> – </w:t>
+      </w:r>
+      <w:r>
+        <w:t>обновляет</w:t>
+      </w:r>
+      <w:r>
+        <w:t xml:space="preserve"> </w:t>
+      </w:r>
+      <w:r>
+        <w:t xml:space="preserve">любой параметр любой записи, возвращает </w:t>
+      </w:r>
+      <w:r>
+        <w:rPr>
+          <w:lang w:val="en-US"/>
+        </w:rPr>
+        <w:t>True</w:t>
+      </w:r>
+      <w:r>
+        <w:t>.</w:t>
+      </w:r>
+    </w:p>
+    <w:p>
+      <w:pPr>
+        <w:pStyle w:val="2"/>
+      </w:pPr>
+      <w:r>
+        <w:rPr>
+          <w:lang w:val="en-US"/>
+        </w:rPr>
+        <w:t>main</w:t>
+      </w:r>
+      <w:r>
+        <w:t>.</w:t>
+      </w:r>
+      <w:r>
+        <w:rPr>
+          <w:lang w:val="en-US"/>
+        </w:rPr>
+        <w:t>find</w:t>
       </w:r>
       <w:r>
         <w:t>_</w:t>
@@ -404,17 +769,34 @@
         <w:rPr>
           <w:lang w:val="en-US"/>
         </w:rPr>
-        <w:t>record</w:t>
+        <w:t>person</w:t>
       </w:r>
       <w:r>
         <w:t xml:space="preserve"> – </w:t>
       </w:r>
       <w:r>
-        <w:t>в</w:t>
-      </w:r>
-      <w:r>
-        <w:t xml:space="preserve"> </w:t>
-      </w:r>
+        <w:t>находит</w:t>
+      </w:r>
+      <w:r>
+        <w:t xml:space="preserve"> </w:t>
+      </w:r>
+      <w:r>
+        <w:t xml:space="preserve">запись по любому параметру и выводит ее на экран, возвращает </w:t>
+      </w:r>
+      <w:r>
+        <w:rPr>
+          <w:lang w:val="en-US"/>
+        </w:rPr>
+        <w:t>True</w:t>
+      </w:r>
+      <w:r>
+        <w:t>.</w:t>
+      </w:r>
+    </w:p>
+    <w:p>
+      <w:pPr>
+        <w:pStyle w:val="2"/>
+      </w:pPr>
       <w:r>
         <w:rPr>
           <w:lang w:val="en-US"/>
@@ -428,7 +810,7 @@
         <w:rPr>
           <w:lang w:val="en-US"/>
         </w:rPr>
-        <w:t>add</w:t>
+        <w:t>find</w:t>
       </w:r>
       <w:r>
         <w:t>_</w:t>
@@ -437,22 +819,49 @@
         <w:rPr>
           <w:lang w:val="en-US"/>
         </w:rPr>
-        <w:t>record</w:t>
-      </w:r>
-      <w:r>
-        <w:t xml:space="preserve"> обновляет</w:t>
-      </w:r>
-      <w:r>
-        <w:t xml:space="preserve"> </w:t>
-      </w:r>
-      <w:r>
-        <w:t>текущую</w:t>
-      </w:r>
-      <w:r>
-        <w:t xml:space="preserve"> </w:t>
-      </w:r>
-      <w:r>
-        <w:t xml:space="preserve">запись, возвращает </w:t>
+        <w:t>person</w:t>
+      </w:r>
+      <w:r>
+        <w:t>_</w:t>
+      </w:r>
+      <w:r>
+        <w:rPr>
+          <w:lang w:val="en-US"/>
+        </w:rPr>
+        <w:t>by</w:t>
+      </w:r>
+      <w:r>
+        <w:t>_</w:t>
+      </w:r>
+      <w:r>
+        <w:rPr>
+          <w:lang w:val="en-US"/>
+        </w:rPr>
+        <w:t>birthday</w:t>
+      </w:r>
+      <w:r>
+        <w:t xml:space="preserve"> – </w:t>
+      </w:r>
+      <w:r>
+        <w:t>находит</w:t>
+      </w:r>
+      <w:r>
+        <w:t xml:space="preserve"> </w:t>
+      </w:r>
+      <w:r>
+        <w:t>записи</w:t>
+      </w:r>
+      <w:r>
+        <w:t xml:space="preserve"> </w:t>
+      </w:r>
+      <w:r>
+        <w:t>людей</w:t>
+      </w:r>
+      <w:r>
+        <w:t xml:space="preserve"> </w:t>
+      </w:r>
+      <w:r>
+        <w:t xml:space="preserve">по дню рождения и выводит их на экран, возвращает </w:t>
       </w:r>
       <w:r>
         <w:rPr>
@@ -466,9 +875,8 @@
     </w:p>
     <w:p>
       <w:pPr>
-        <w:pStyle w:val="Heading2"/>
-      </w:pPr>
-      <w:proofErr w:type="gramStart"/>
+        <w:pStyle w:val="2"/>
+      </w:pPr>
       <w:r>
         <w:rPr>
           <w:lang w:val="en-US"/>
@@ -482,9 +890,8 @@
         <w:rPr>
           <w:lang w:val="en-US"/>
         </w:rPr>
-        <w:t>change</w:t>
-      </w:r>
-      <w:proofErr w:type="gramEnd"/>
+        <w:t>find</w:t>
+      </w:r>
       <w:r>
         <w:t>_</w:t>
       </w:r>
@@ -492,7 +899,7 @@
         <w:rPr>
           <w:lang w:val="en-US"/>
         </w:rPr>
-        <w:t>name</w:t>
+        <w:t>people</w:t>
       </w:r>
       <w:r>
         <w:t>_</w:t>
@@ -501,7 +908,7 @@
         <w:rPr>
           <w:lang w:val="en-US"/>
         </w:rPr>
-        <w:t>of</w:t>
+        <w:t>with</w:t>
       </w:r>
       <w:r>
         <w:t>_</w:t>
@@ -510,7 +917,7 @@
         <w:rPr>
           <w:lang w:val="en-US"/>
         </w:rPr>
-        <w:t>current</w:t>
+        <w:t>birthdays</w:t>
       </w:r>
       <w:r>
         <w:t>_</w:t>
@@ -519,17 +926,76 @@
         <w:rPr>
           <w:lang w:val="en-US"/>
         </w:rPr>
-        <w:t>record</w:t>
+        <w:t>in</w:t>
+      </w:r>
+      <w:r>
+        <w:t>_</w:t>
+      </w:r>
+      <w:r>
+        <w:rPr>
+          <w:lang w:val="en-US"/>
+        </w:rPr>
+        <w:t>next</w:t>
+      </w:r>
+      <w:r>
+        <w:t>_</w:t>
+      </w:r>
+      <w:r>
+        <w:rPr>
+          <w:lang w:val="en-US"/>
+        </w:rPr>
+        <w:t>month</w:t>
       </w:r>
       <w:r>
         <w:t xml:space="preserve"> – </w:t>
       </w:r>
       <w:r>
-        <w:t>в</w:t>
-      </w:r>
-      <w:r>
-        <w:t xml:space="preserve"> </w:t>
-      </w:r>
+        <w:t>находит</w:t>
+      </w:r>
+      <w:r>
+        <w:t xml:space="preserve"> </w:t>
+      </w:r>
+      <w:r>
+        <w:t>записи</w:t>
+      </w:r>
+      <w:r>
+        <w:t xml:space="preserve"> </w:t>
+      </w:r>
+      <w:r>
+        <w:t>людей</w:t>
+      </w:r>
+      <w:r>
+        <w:t xml:space="preserve"> </w:t>
+      </w:r>
+      <w:r>
+        <w:t>с</w:t>
+      </w:r>
+      <w:r>
+        <w:t xml:space="preserve"> </w:t>
+      </w:r>
+      <w:r>
+        <w:t>днем</w:t>
+      </w:r>
+      <w:r>
+        <w:t xml:space="preserve"> </w:t>
+      </w:r>
+      <w:r>
+        <w:t xml:space="preserve">рождения в ближайшие 30 дней и выводит их на экран, возвращает </w:t>
+      </w:r>
+      <w:r>
+        <w:rPr>
+          <w:lang w:val="en-US"/>
+        </w:rPr>
+        <w:t>True</w:t>
+      </w:r>
+      <w:r>
+        <w:t>.</w:t>
+      </w:r>
+    </w:p>
+    <w:p>
+      <w:pPr>
+        <w:pStyle w:val="2"/>
+      </w:pPr>
       <w:r>
         <w:rPr>
           <w:lang w:val="en-US"/>
@@ -543,7 +1009,7 @@
         <w:rPr>
           <w:lang w:val="en-US"/>
         </w:rPr>
-        <w:t>add</w:t>
+        <w:t>find</w:t>
       </w:r>
       <w:r>
         <w:t>_</w:t>
@@ -552,43 +1018,55 @@
         <w:rPr>
           <w:lang w:val="en-US"/>
         </w:rPr>
-        <w:t>record</w:t>
-      </w:r>
-      <w:r>
-        <w:t xml:space="preserve"> из</w:t>
-      </w:r>
-      <w:r>
-        <w:t>меняет</w:t>
-      </w:r>
-      <w:r>
-        <w:t xml:space="preserve"> </w:t>
-      </w:r>
-      <w:r>
-        <w:t>имя</w:t>
-      </w:r>
-      <w:r>
-        <w:t xml:space="preserve"> </w:t>
-      </w:r>
-      <w:r>
-        <w:t>и</w:t>
-      </w:r>
-      <w:r>
-        <w:t xml:space="preserve"> </w:t>
-      </w:r>
-      <w:r>
-        <w:t>фамилию</w:t>
-      </w:r>
-      <w:r>
-        <w:t xml:space="preserve"> </w:t>
-      </w:r>
-      <w:r>
-        <w:t>текущей</w:t>
-      </w:r>
-      <w:r>
-        <w:t xml:space="preserve"> </w:t>
-      </w:r>
-      <w:r>
-        <w:t xml:space="preserve">записи, возвращает </w:t>
+        <w:t>people</w:t>
+      </w:r>
+      <w:r>
+        <w:t>_</w:t>
+      </w:r>
+      <w:r>
+        <w:rPr>
+          <w:lang w:val="en-US"/>
+        </w:rPr>
+        <w:t>who</w:t>
+      </w:r>
+      <w:r>
+        <w:t>_</w:t>
+      </w:r>
+      <w:r>
+        <w:rPr>
+          <w:lang w:val="en-US"/>
+        </w:rPr>
+        <w:t>are</w:t>
+      </w:r>
+      <w:r>
+        <w:t>_</w:t>
+      </w:r>
+      <w:r>
+        <w:rPr>
+          <w:lang w:val="en-US"/>
+        </w:rPr>
+        <w:t>younger</w:t>
+      </w:r>
+      <w:r>
+        <w:t xml:space="preserve"> </w:t>
+      </w:r>
+      <w:r>
+        <w:t xml:space="preserve">– </w:t>
+      </w:r>
+      <w:r>
+        <w:t>находит</w:t>
+      </w:r>
+      <w:r>
+        <w:t xml:space="preserve"> </w:t>
+      </w:r>
+      <w:r>
+        <w:t>записи</w:t>
+      </w:r>
+      <w:r>
+        <w:t xml:space="preserve"> </w:t>
+      </w:r>
+      <w:r>
+        <w:t xml:space="preserve">людей, кто моложе заданного возраста, и выводит их на экран, возвращает </w:t>
       </w:r>
       <w:r>
         <w:rPr>
@@ -602,7 +1080,7 @@
     </w:p>
     <w:p>
       <w:pPr>
-        <w:pStyle w:val="Heading2"/>
+        <w:pStyle w:val="2"/>
       </w:pPr>
       <w:r>
         <w:rPr>
@@ -617,7 +1095,7 @@
         <w:rPr>
           <w:lang w:val="en-US"/>
         </w:rPr>
-        <w:t>add</w:t>
+        <w:t>find</w:t>
       </w:r>
       <w:r>
         <w:t>_</w:t>
@@ -626,10 +1104,52 @@
         <w:rPr>
           <w:lang w:val="en-US"/>
         </w:rPr>
-        <w:t>record</w:t>
-      </w:r>
-      <w:r>
-        <w:t xml:space="preserve"> – добавляет запись, если ее еще нет в телефонной книги или предлагает обновить текущую запись, изменить имя и фамилию текущей записи или вернуться в главное меню, возвращает </w:t>
+        <w:t>people</w:t>
+      </w:r>
+      <w:r>
+        <w:t>_</w:t>
+      </w:r>
+      <w:r>
+        <w:rPr>
+          <w:lang w:val="en-US"/>
+        </w:rPr>
+        <w:t>who</w:t>
+      </w:r>
+      <w:r>
+        <w:t>_</w:t>
+      </w:r>
+      <w:r>
+        <w:rPr>
+          <w:lang w:val="en-US"/>
+        </w:rPr>
+        <w:t>are</w:t>
+      </w:r>
+      <w:r>
+        <w:t>_</w:t>
+      </w:r>
+      <w:r>
+        <w:rPr>
+          <w:lang w:val="en-US"/>
+        </w:rPr>
+        <w:t>older</w:t>
+      </w:r>
+      <w:r>
+        <w:t xml:space="preserve"> – </w:t>
+      </w:r>
+      <w:r>
+        <w:t>находит</w:t>
+      </w:r>
+      <w:r>
+        <w:t xml:space="preserve"> </w:t>
+      </w:r>
+      <w:r>
+        <w:t>записи</w:t>
+      </w:r>
+      <w:r>
+        <w:t xml:space="preserve"> </w:t>
+      </w:r>
+      <w:r>
+        <w:t xml:space="preserve">людей, кто старше заданного возраста, и выводит их на экран, возвращает </w:t>
       </w:r>
       <w:r>
         <w:rPr>
@@ -643,574 +1163,8 @@
     </w:p>
     <w:p>
       <w:pPr>
-        <w:pStyle w:val="Heading2"/>
-      </w:pPr>
-      <w:proofErr w:type="gramStart"/>
-      <w:r>
-        <w:rPr>
-          <w:lang w:val="en-US"/>
-        </w:rPr>
-        <w:t>main</w:t>
-      </w:r>
-      <w:r>
-        <w:t>.</w:t>
-      </w:r>
-      <w:r>
-        <w:rPr>
-          <w:lang w:val="en-US"/>
-        </w:rPr>
-        <w:t>update</w:t>
-      </w:r>
-      <w:proofErr w:type="gramEnd"/>
-      <w:r>
-        <w:t>_</w:t>
-      </w:r>
-      <w:r>
-        <w:rPr>
-          <w:lang w:val="en-US"/>
-        </w:rPr>
-        <w:t>record</w:t>
-      </w:r>
-      <w:r>
-        <w:t xml:space="preserve"> – </w:t>
-      </w:r>
-      <w:r>
-        <w:t>обновляет</w:t>
-      </w:r>
-      <w:r>
-        <w:t xml:space="preserve"> </w:t>
-      </w:r>
-      <w:r>
-        <w:t xml:space="preserve">любой параметр любой записи, возвращает </w:t>
-      </w:r>
-      <w:r>
-        <w:rPr>
-          <w:lang w:val="en-US"/>
-        </w:rPr>
-        <w:t>True</w:t>
-      </w:r>
-      <w:r>
-        <w:t>.</w:t>
-      </w:r>
-    </w:p>
-    <w:p>
-      <w:pPr>
-        <w:pStyle w:val="Heading2"/>
-      </w:pPr>
-      <w:proofErr w:type="gramStart"/>
-      <w:r>
-        <w:rPr>
-          <w:lang w:val="en-US"/>
-        </w:rPr>
-        <w:t>main</w:t>
-      </w:r>
-      <w:r>
-        <w:t>.</w:t>
-      </w:r>
-      <w:r>
-        <w:rPr>
-          <w:lang w:val="en-US"/>
-        </w:rPr>
-        <w:t>find</w:t>
-      </w:r>
-      <w:proofErr w:type="gramEnd"/>
-      <w:r>
-        <w:t>_</w:t>
-      </w:r>
-      <w:r>
-        <w:rPr>
-          <w:lang w:val="en-US"/>
-        </w:rPr>
-        <w:t>person</w:t>
-      </w:r>
-      <w:r>
-        <w:t xml:space="preserve"> – </w:t>
-      </w:r>
-      <w:r>
-        <w:t>находит</w:t>
-      </w:r>
-      <w:r>
-        <w:t xml:space="preserve"> </w:t>
-      </w:r>
-      <w:r>
-        <w:t xml:space="preserve">запись по любому параметру и выводит ее на экран, возвращает </w:t>
-      </w:r>
-      <w:r>
-        <w:rPr>
-          <w:lang w:val="en-US"/>
-        </w:rPr>
-        <w:t>True</w:t>
-      </w:r>
-      <w:r>
-        <w:t>.</w:t>
-      </w:r>
-    </w:p>
-    <w:p>
-      <w:pPr>
-        <w:pStyle w:val="Heading2"/>
-      </w:pPr>
-      <w:proofErr w:type="gramStart"/>
-      <w:r>
-        <w:rPr>
-          <w:lang w:val="en-US"/>
-        </w:rPr>
-        <w:t>main</w:t>
-      </w:r>
-      <w:r>
-        <w:t>.</w:t>
-      </w:r>
-      <w:r>
-        <w:rPr>
-          <w:lang w:val="en-US"/>
-        </w:rPr>
-        <w:t>find</w:t>
-      </w:r>
-      <w:proofErr w:type="gramEnd"/>
-      <w:r>
-        <w:t>_</w:t>
-      </w:r>
-      <w:r>
-        <w:rPr>
-          <w:lang w:val="en-US"/>
-        </w:rPr>
-        <w:t>person</w:t>
-      </w:r>
-      <w:r>
-        <w:t>_</w:t>
-      </w:r>
-      <w:r>
-        <w:rPr>
-          <w:lang w:val="en-US"/>
-        </w:rPr>
-        <w:t>by</w:t>
-      </w:r>
-      <w:r>
-        <w:t>_</w:t>
-      </w:r>
-      <w:r>
-        <w:rPr>
-          <w:lang w:val="en-US"/>
-        </w:rPr>
-        <w:t>birthday</w:t>
-      </w:r>
-      <w:r>
-        <w:t xml:space="preserve"> – </w:t>
-      </w:r>
-      <w:r>
-        <w:t>находит</w:t>
-      </w:r>
-      <w:r>
-        <w:t xml:space="preserve"> </w:t>
-      </w:r>
-      <w:r>
-        <w:t>записи</w:t>
-      </w:r>
-      <w:r>
-        <w:t xml:space="preserve"> </w:t>
-      </w:r>
-      <w:r>
-        <w:t>людей</w:t>
-      </w:r>
-      <w:r>
-        <w:t xml:space="preserve"> </w:t>
-      </w:r>
-      <w:r>
-        <w:t xml:space="preserve">по дню рождения и выводит их на экран, возвращает </w:t>
-      </w:r>
-      <w:r>
-        <w:rPr>
-          <w:lang w:val="en-US"/>
-        </w:rPr>
-        <w:t>True</w:t>
-      </w:r>
-      <w:r>
-        <w:t>.</w:t>
-      </w:r>
-    </w:p>
-    <w:p>
-      <w:pPr>
-        <w:pStyle w:val="Heading2"/>
-      </w:pPr>
-      <w:proofErr w:type="gramStart"/>
-      <w:r>
-        <w:rPr>
-          <w:lang w:val="en-US"/>
-        </w:rPr>
-        <w:t>main</w:t>
-      </w:r>
-      <w:r>
-        <w:t>.</w:t>
-      </w:r>
-      <w:r>
-        <w:rPr>
-          <w:lang w:val="en-US"/>
-        </w:rPr>
-        <w:t>find</w:t>
-      </w:r>
-      <w:proofErr w:type="gramEnd"/>
-      <w:r>
-        <w:t>_</w:t>
-      </w:r>
-      <w:r>
-        <w:rPr>
-          <w:lang w:val="en-US"/>
-        </w:rPr>
-        <w:t>people</w:t>
-      </w:r>
-      <w:r>
-        <w:t>_</w:t>
-      </w:r>
-      <w:r>
-        <w:rPr>
-          <w:lang w:val="en-US"/>
-        </w:rPr>
-        <w:t>with</w:t>
-      </w:r>
-      <w:r>
-        <w:t>_</w:t>
-      </w:r>
-      <w:r>
-        <w:rPr>
-          <w:lang w:val="en-US"/>
-        </w:rPr>
-        <w:t>birthdays</w:t>
-      </w:r>
-      <w:r>
-        <w:t>_</w:t>
-      </w:r>
-      <w:r>
-        <w:rPr>
-          <w:lang w:val="en-US"/>
-        </w:rPr>
-        <w:t>in</w:t>
-      </w:r>
-      <w:r>
-        <w:t>_</w:t>
-      </w:r>
-      <w:r>
-        <w:rPr>
-          <w:lang w:val="en-US"/>
-        </w:rPr>
-        <w:t>next</w:t>
-      </w:r>
-      <w:r>
-        <w:t>_</w:t>
-      </w:r>
-      <w:r>
-        <w:rPr>
-          <w:lang w:val="en-US"/>
-        </w:rPr>
-        <w:t>month</w:t>
-      </w:r>
-      <w:r>
-        <w:t xml:space="preserve"> – </w:t>
-      </w:r>
-      <w:r>
-        <w:t>находит</w:t>
-      </w:r>
-      <w:r>
-        <w:t xml:space="preserve"> </w:t>
-      </w:r>
-      <w:r>
-        <w:t>записи</w:t>
-      </w:r>
-      <w:r>
-        <w:t xml:space="preserve"> </w:t>
-      </w:r>
-      <w:r>
-        <w:t>людей</w:t>
-      </w:r>
-      <w:r>
-        <w:t xml:space="preserve"> </w:t>
-      </w:r>
-      <w:r>
-        <w:t>с</w:t>
-      </w:r>
-      <w:r>
-        <w:t xml:space="preserve"> </w:t>
-      </w:r>
-      <w:r>
-        <w:t>днем</w:t>
-      </w:r>
-      <w:r>
-        <w:t xml:space="preserve"> </w:t>
-      </w:r>
-      <w:r>
-        <w:t xml:space="preserve">рождения в ближайшие 30 дней и выводит их на экран, возвращает </w:t>
-      </w:r>
-      <w:r>
-        <w:rPr>
-          <w:lang w:val="en-US"/>
-        </w:rPr>
-        <w:t>True</w:t>
-      </w:r>
-      <w:r>
-        <w:t>.</w:t>
-      </w:r>
-    </w:p>
-    <w:p>
-      <w:pPr>
-        <w:pStyle w:val="Heading2"/>
-      </w:pPr>
-      <w:proofErr w:type="gramStart"/>
-      <w:r>
-        <w:rPr>
-          <w:lang w:val="en-US"/>
-        </w:rPr>
-        <w:t>main</w:t>
-      </w:r>
-      <w:r>
-        <w:t>.</w:t>
-      </w:r>
-      <w:r>
-        <w:rPr>
-          <w:lang w:val="en-US"/>
-        </w:rPr>
-        <w:t>find</w:t>
-      </w:r>
-      <w:proofErr w:type="gramEnd"/>
-      <w:r>
-        <w:t>_</w:t>
-      </w:r>
-      <w:r>
-        <w:rPr>
-          <w:lang w:val="en-US"/>
-        </w:rPr>
-        <w:t>people</w:t>
-      </w:r>
-      <w:r>
-        <w:t>_</w:t>
-      </w:r>
-      <w:r>
-        <w:rPr>
-          <w:lang w:val="en-US"/>
-        </w:rPr>
-        <w:t>who</w:t>
-      </w:r>
-      <w:r>
-        <w:t>_</w:t>
-      </w:r>
-      <w:r>
-        <w:rPr>
-          <w:lang w:val="en-US"/>
-        </w:rPr>
-        <w:t>are</w:t>
-      </w:r>
-      <w:r>
-        <w:t>_</w:t>
-      </w:r>
-      <w:r>
-        <w:rPr>
-          <w:lang w:val="en-US"/>
-        </w:rPr>
-        <w:t>younger</w:t>
-      </w:r>
-      <w:r>
-        <w:t xml:space="preserve"> </w:t>
-      </w:r>
-      <w:r>
-        <w:t xml:space="preserve">– </w:t>
-      </w:r>
-      <w:r>
-        <w:t>находит</w:t>
-      </w:r>
-      <w:r>
-        <w:t xml:space="preserve"> </w:t>
-      </w:r>
-      <w:r>
-        <w:t>записи</w:t>
-      </w:r>
-      <w:r>
-        <w:t xml:space="preserve"> </w:t>
-      </w:r>
-      <w:r>
-        <w:t xml:space="preserve">людей, кто моложе заданного возраста, и выводит их на экран, возвращает </w:t>
-      </w:r>
-      <w:r>
-        <w:rPr>
-          <w:lang w:val="en-US"/>
-        </w:rPr>
-        <w:t>True</w:t>
-      </w:r>
-      <w:r>
-        <w:t>.</w:t>
-      </w:r>
-    </w:p>
-    <w:p>
-      <w:pPr>
-        <w:pStyle w:val="Heading2"/>
-      </w:pPr>
-      <w:proofErr w:type="gramStart"/>
-      <w:r>
-        <w:rPr>
-          <w:lang w:val="en-US"/>
-        </w:rPr>
-        <w:t>main</w:t>
-      </w:r>
-      <w:r>
-        <w:t>.</w:t>
-      </w:r>
-      <w:r>
-        <w:rPr>
-          <w:lang w:val="en-US"/>
-        </w:rPr>
-        <w:t>find</w:t>
-      </w:r>
-      <w:proofErr w:type="gramEnd"/>
-      <w:r>
-        <w:t>_</w:t>
-      </w:r>
-      <w:r>
-        <w:rPr>
-          <w:lang w:val="en-US"/>
-        </w:rPr>
-        <w:t>people</w:t>
-      </w:r>
-      <w:r>
-        <w:t>_</w:t>
-      </w:r>
-      <w:r>
-        <w:rPr>
-          <w:lang w:val="en-US"/>
-        </w:rPr>
-        <w:t>who</w:t>
-      </w:r>
-      <w:r>
-        <w:t>_</w:t>
-      </w:r>
-      <w:r>
-        <w:rPr>
-          <w:lang w:val="en-US"/>
-        </w:rPr>
-        <w:t>are</w:t>
-      </w:r>
-      <w:r>
-        <w:t>_</w:t>
-      </w:r>
-      <w:r>
-        <w:rPr>
-          <w:lang w:val="en-US"/>
-        </w:rPr>
-        <w:t>older</w:t>
-      </w:r>
-      <w:r>
-        <w:t xml:space="preserve"> – </w:t>
-      </w:r>
-      <w:r>
-        <w:t>находит</w:t>
-      </w:r>
-      <w:r>
-        <w:t xml:space="preserve"> </w:t>
-      </w:r>
-      <w:r>
-        <w:t>записи</w:t>
-      </w:r>
-      <w:r>
-        <w:t xml:space="preserve"> </w:t>
-      </w:r>
-      <w:r>
-        <w:t xml:space="preserve">людей, кто старше заданного возраста, и выводит их на экран, возвращает </w:t>
-      </w:r>
-      <w:r>
-        <w:rPr>
-          <w:lang w:val="en-US"/>
-        </w:rPr>
-        <w:t>True</w:t>
-      </w:r>
-      <w:r>
-        <w:t>.</w:t>
-      </w:r>
-    </w:p>
-    <w:p>
-      <w:pPr>
-        <w:pStyle w:val="Heading2"/>
-      </w:pPr>
-      <w:proofErr w:type="gramStart"/>
-      <w:r>
-        <w:rPr>
-          <w:lang w:val="en-US"/>
-        </w:rPr>
-        <w:t>main</w:t>
-      </w:r>
-      <w:r>
-        <w:t>.</w:t>
-      </w:r>
-      <w:r>
-        <w:rPr>
-          <w:lang w:val="en-US"/>
-        </w:rPr>
-        <w:t>find</w:t>
-      </w:r>
-      <w:proofErr w:type="gramEnd"/>
-      <w:r>
-        <w:t>_</w:t>
-      </w:r>
-      <w:r>
-        <w:rPr>
-          <w:lang w:val="en-US"/>
-        </w:rPr>
-        <w:t>people</w:t>
-      </w:r>
-      <w:r>
-        <w:t>_</w:t>
-      </w:r>
-      <w:r>
-        <w:rPr>
-          <w:lang w:val="en-US"/>
-        </w:rPr>
-        <w:t>with</w:t>
-      </w:r>
-      <w:r>
-        <w:t>_</w:t>
-      </w:r>
-      <w:r>
-        <w:rPr>
-          <w:lang w:val="en-US"/>
-        </w:rPr>
-        <w:t>the</w:t>
-      </w:r>
-      <w:r>
-        <w:t>_</w:t>
-      </w:r>
-      <w:r>
-        <w:rPr>
-          <w:lang w:val="en-US"/>
-        </w:rPr>
-        <w:t>age</w:t>
-      </w:r>
-      <w:r>
-        <w:t xml:space="preserve"> – </w:t>
-      </w:r>
-      <w:r>
-        <w:t>находит</w:t>
-      </w:r>
-      <w:r>
-        <w:t xml:space="preserve"> </w:t>
-      </w:r>
-      <w:r>
-        <w:t>записи</w:t>
-      </w:r>
-      <w:r>
-        <w:t xml:space="preserve"> </w:t>
-      </w:r>
-      <w:r>
-        <w:t xml:space="preserve">людей с определенным возрастом и выводит их на экран, возвращает </w:t>
-      </w:r>
-      <w:r>
-        <w:rPr>
-          <w:lang w:val="en-US"/>
-        </w:rPr>
-        <w:t>True</w:t>
-      </w:r>
-      <w:r>
-        <w:t>.</w:t>
-      </w:r>
-    </w:p>
-    <w:p>
-      <w:pPr>
-        <w:pStyle w:val="Heading2"/>
-      </w:pPr>
-      <w:proofErr w:type="gramStart"/>
+        <w:pStyle w:val="2"/>
+      </w:pPr>
       <w:r>
         <w:rPr>
           <w:lang w:val="en-US"/>
@@ -1225,9 +1179,91 @@
         <w:rPr>
           <w:lang w:val="en-US"/>
         </w:rPr>
+        <w:t>find</w:t>
+      </w:r>
+      <w:r>
+        <w:t>_</w:t>
+      </w:r>
+      <w:r>
+        <w:rPr>
+          <w:lang w:val="en-US"/>
+        </w:rPr>
+        <w:t>people</w:t>
+      </w:r>
+      <w:r>
+        <w:t>_</w:t>
+      </w:r>
+      <w:r>
+        <w:rPr>
+          <w:lang w:val="en-US"/>
+        </w:rPr>
+        <w:t>with</w:t>
+      </w:r>
+      <w:r>
+        <w:t>_</w:t>
+      </w:r>
+      <w:r>
+        <w:rPr>
+          <w:lang w:val="en-US"/>
+        </w:rPr>
+        <w:t>the</w:t>
+      </w:r>
+      <w:r>
+        <w:t>_</w:t>
+      </w:r>
+      <w:r>
+        <w:rPr>
+          <w:lang w:val="en-US"/>
+        </w:rPr>
+        <w:t>age</w:t>
+      </w:r>
+      <w:r>
+        <w:t xml:space="preserve"> – </w:t>
+      </w:r>
+      <w:r>
+        <w:t>находит</w:t>
+      </w:r>
+      <w:r>
+        <w:t xml:space="preserve"> </w:t>
+      </w:r>
+      <w:r>
+        <w:t>записи</w:t>
+      </w:r>
+      <w:r>
+        <w:t xml:space="preserve"> </w:t>
+      </w:r>
+      <w:r>
+        <w:t xml:space="preserve">людей с определенным возрастом и выводит их на экран, возвращает </w:t>
+      </w:r>
+      <w:r>
+        <w:rPr>
+          <w:lang w:val="en-US"/>
+        </w:rPr>
+        <w:t>True</w:t>
+      </w:r>
+      <w:r>
+        <w:t>.</w:t>
+      </w:r>
+    </w:p>
+    <w:p>
+      <w:pPr>
+        <w:pStyle w:val="2"/>
+      </w:pPr>
+      <w:r>
+        <w:rPr>
+          <w:lang w:val="en-US"/>
+        </w:rPr>
+        <w:t>main</w:t>
+      </w:r>
+      <w:r>
+        <w:t>.</w:t>
+      </w:r>
+      <w:r>
+        <w:rPr>
+          <w:lang w:val="en-US"/>
+        </w:rPr>
         <w:t>delete</w:t>
       </w:r>
-      <w:proofErr w:type="gramEnd"/>
       <w:r>
         <w:t>_</w:t>
       </w:r>
@@ -1291,9 +1327,8 @@
     </w:p>
     <w:p>
       <w:pPr>
-        <w:pStyle w:val="Heading2"/>
-      </w:pPr>
-      <w:proofErr w:type="gramStart"/>
+        <w:pStyle w:val="2"/>
+      </w:pPr>
       <w:r>
         <w:rPr>
           <w:lang w:val="en-US"/>
@@ -1309,7 +1344,6 @@
         </w:rPr>
         <w:t>delete</w:t>
       </w:r>
-      <w:proofErr w:type="gramEnd"/>
       <w:r>
         <w:t>_</w:t>
       </w:r>
@@ -1371,9 +1405,10 @@
         <w:t>.</w:t>
       </w:r>
     </w:p>
-    <w:p>
-      <w:pPr>
-        <w:pStyle w:val="Heading1"/>
+    <w:p/>
+    <w:p>
+      <w:pPr>
+        <w:pStyle w:val="1"/>
       </w:pPr>
       <w:r>
         <w:t>Вспомогательные</w:t>
@@ -1390,7 +1425,7 @@
     </w:p>
     <w:p>
       <w:pPr>
-        <w:pStyle w:val="Heading2"/>
+        <w:pStyle w:val="2"/>
       </w:pPr>
       <w:r>
         <w:rPr>
@@ -1452,7 +1487,7 @@
     </w:p>
     <w:p>
       <w:pPr>
-        <w:pStyle w:val="Heading2"/>
+        <w:pStyle w:val="2"/>
       </w:pPr>
       <w:r>
         <w:rPr>
@@ -1550,12 +1585,8 @@
     </w:p>
     <w:p>
       <w:pPr>
-        <w:pStyle w:val="Heading2"/>
-        <w:rPr>
-          <w:lang w:val="en-US"/>
-        </w:rPr>
-      </w:pPr>
-      <w:proofErr w:type="spellStart"/>
+        <w:pStyle w:val="2"/>
+      </w:pPr>
       <w:r>
         <w:rPr>
           <w:lang w:val="en-US"/>
@@ -1563,9 +1594,6 @@
         <w:t>main</w:t>
       </w:r>
       <w:r>
-        <w:rPr>
-          <w:lang w:val="en-US"/>
-        </w:rPr>
         <w:t>.</w:t>
       </w:r>
       <w:r>
@@ -1575,9 +1603,6 @@
         <w:t>find</w:t>
       </w:r>
       <w:r>
-        <w:rPr>
-          <w:lang w:val="en-US"/>
-        </w:rPr>
         <w:t>_</w:t>
       </w:r>
       <w:r>
@@ -1587,9 +1612,6 @@
         <w:t>birth</w:t>
       </w:r>
       <w:r>
-        <w:rPr>
-          <w:lang w:val="en-US"/>
-        </w:rPr>
         <w:t>_</w:t>
       </w:r>
       <w:r>
@@ -1599,9 +1621,6 @@
         <w:t>date</w:t>
       </w:r>
       <w:r>
-        <w:rPr>
-          <w:lang w:val="en-US"/>
-        </w:rPr>
         <w:t>_</w:t>
       </w:r>
       <w:r>
@@ -1611,9 +1630,6 @@
         <w:t>by</w:t>
       </w:r>
       <w:r>
-        <w:rPr>
-          <w:lang w:val="en-US"/>
-        </w:rPr>
         <w:t>_</w:t>
       </w:r>
       <w:r>
@@ -1622,66 +1638,45 @@
         </w:rPr>
         <w:t>condition</w:t>
       </w:r>
-      <w:proofErr w:type="spellEnd"/>
-      <w:r>
-        <w:rPr>
-          <w:lang w:val="en-US"/>
-        </w:rPr>
+      <w:r>
         <w:t xml:space="preserve"> – </w:t>
       </w:r>
       <w:r>
         <w:t>функция</w:t>
       </w:r>
       <w:r>
-        <w:rPr>
-          <w:lang w:val="en-US"/>
-        </w:rPr>
         <w:t>-</w:t>
       </w:r>
       <w:r>
         <w:t>помощник</w:t>
       </w:r>
       <w:r>
-        <w:rPr>
-          <w:lang w:val="en-US"/>
-        </w:rPr>
         <w:t xml:space="preserve"> </w:t>
       </w:r>
       <w:r>
         <w:t>для</w:t>
       </w:r>
       <w:r>
-        <w:rPr>
-          <w:lang w:val="en-US"/>
-        </w:rPr>
         <w:t xml:space="preserve"> </w:t>
       </w:r>
       <w:r>
         <w:t>некоторых</w:t>
       </w:r>
       <w:r>
-        <w:rPr>
-          <w:lang w:val="en-US"/>
-        </w:rPr>
         <w:t xml:space="preserve"> </w:t>
       </w:r>
       <w:r>
         <w:t>функций</w:t>
       </w:r>
       <w:r>
-        <w:rPr>
-          <w:lang w:val="en-US"/>
-        </w:rPr>
         <w:t xml:space="preserve"> </w:t>
       </w:r>
       <w:r>
         <w:rPr>
           <w:color w:val="808080" w:themeColor="background1" w:themeShade="80"/>
-          <w:lang w:val="en-US"/>
         </w:rPr>
         <w:t>(</w:t>
       </w:r>
-      <w:proofErr w:type="spellStart"/>
       <w:r>
         <w:rPr>
           <w:color w:val="808080" w:themeColor="background1" w:themeShade="80"/>
@@ -1692,7 +1687,6 @@
       <w:r>
         <w:rPr>
           <w:color w:val="808080" w:themeColor="background1" w:themeShade="80"/>
-          <w:lang w:val="en-US"/>
         </w:rPr>
         <w:t>.</w:t>
       </w:r>
@@ -1706,7 +1700,6 @@
       <w:r>
         <w:rPr>
           <w:color w:val="808080" w:themeColor="background1" w:themeShade="80"/>
-          <w:lang w:val="en-US"/>
         </w:rPr>
         <w:t>_</w:t>
       </w:r>
@@ -1720,7 +1713,6 @@
       <w:r>
         <w:rPr>
           <w:color w:val="808080" w:themeColor="background1" w:themeShade="80"/>
-          <w:lang w:val="en-US"/>
         </w:rPr>
         <w:t>_</w:t>
       </w:r>
@@ -1734,7 +1726,6 @@
       <w:r>
         <w:rPr>
           <w:color w:val="808080" w:themeColor="background1" w:themeShade="80"/>
-          <w:lang w:val="en-US"/>
         </w:rPr>
         <w:t>_</w:t>
       </w:r>
@@ -1745,15 +1736,12 @@
         </w:rPr>
         <w:t>birthday</w:t>
       </w:r>
-      <w:proofErr w:type="spellEnd"/>
       <w:r>
         <w:rPr>
           <w:color w:val="808080" w:themeColor="background1" w:themeShade="80"/>
-          <w:lang w:val="en-US"/>
         </w:rPr>
         <w:t xml:space="preserve">, </w:t>
       </w:r>
-      <w:proofErr w:type="spellStart"/>
       <w:r>
         <w:rPr>
           <w:color w:val="808080" w:themeColor="background1" w:themeShade="80"/>
@@ -1764,7 +1752,6 @@
       <w:r>
         <w:rPr>
           <w:color w:val="808080" w:themeColor="background1" w:themeShade="80"/>
-          <w:lang w:val="en-US"/>
         </w:rPr>
         <w:t>.</w:t>
       </w:r>
@@ -1778,7 +1765,6 @@
       <w:r>
         <w:rPr>
           <w:color w:val="808080" w:themeColor="background1" w:themeShade="80"/>
-          <w:lang w:val="en-US"/>
         </w:rPr>
         <w:t>_</w:t>
       </w:r>
@@ -1792,7 +1778,6 @@
       <w:r>
         <w:rPr>
           <w:color w:val="808080" w:themeColor="background1" w:themeShade="80"/>
-          <w:lang w:val="en-US"/>
         </w:rPr>
         <w:t>_</w:t>
       </w:r>
@@ -1806,7 +1791,6 @@
       <w:r>
         <w:rPr>
           <w:color w:val="808080" w:themeColor="background1" w:themeShade="80"/>
-          <w:lang w:val="en-US"/>
         </w:rPr>
         <w:t>_</w:t>
       </w:r>
@@ -1820,7 +1804,6 @@
       <w:r>
         <w:rPr>
           <w:color w:val="808080" w:themeColor="background1" w:themeShade="80"/>
-          <w:lang w:val="en-US"/>
         </w:rPr>
         <w:t>_</w:t>
       </w:r>
@@ -1834,7 +1817,6 @@
       <w:r>
         <w:rPr>
           <w:color w:val="808080" w:themeColor="background1" w:themeShade="80"/>
-          <w:lang w:val="en-US"/>
         </w:rPr>
         <w:t>_</w:t>
       </w:r>
@@ -1848,7 +1830,6 @@
       <w:r>
         <w:rPr>
           <w:color w:val="808080" w:themeColor="background1" w:themeShade="80"/>
-          <w:lang w:val="en-US"/>
         </w:rPr>
         <w:t>_</w:t>
       </w:r>
@@ -1859,15 +1840,12 @@
         </w:rPr>
         <w:t>month</w:t>
       </w:r>
-      <w:proofErr w:type="spellEnd"/>
       <w:r>
         <w:rPr>
           <w:color w:val="808080" w:themeColor="background1" w:themeShade="80"/>
-          <w:lang w:val="en-US"/>
         </w:rPr>
         <w:t xml:space="preserve">, </w:t>
       </w:r>
-      <w:proofErr w:type="spellStart"/>
       <w:r>
         <w:rPr>
           <w:color w:val="808080" w:themeColor="background1" w:themeShade="80"/>
@@ -1878,7 +1856,6 @@
       <w:r>
         <w:rPr>
           <w:color w:val="808080" w:themeColor="background1" w:themeShade="80"/>
-          <w:lang w:val="en-US"/>
         </w:rPr>
         <w:t>.</w:t>
       </w:r>
@@ -1892,7 +1869,6 @@
       <w:r>
         <w:rPr>
           <w:color w:val="808080" w:themeColor="background1" w:themeShade="80"/>
-          <w:lang w:val="en-US"/>
         </w:rPr>
         <w:t>_</w:t>
       </w:r>
@@ -1906,7 +1882,6 @@
       <w:r>
         <w:rPr>
           <w:color w:val="808080" w:themeColor="background1" w:themeShade="80"/>
-          <w:lang w:val="en-US"/>
         </w:rPr>
         <w:t>_</w:t>
       </w:r>
@@ -1920,7 +1895,6 @@
       <w:r>
         <w:rPr>
           <w:color w:val="808080" w:themeColor="background1" w:themeShade="80"/>
-          <w:lang w:val="en-US"/>
         </w:rPr>
         <w:t>_</w:t>
       </w:r>
@@ -1934,7 +1908,6 @@
       <w:r>
         <w:rPr>
           <w:color w:val="808080" w:themeColor="background1" w:themeShade="80"/>
-          <w:lang w:val="en-US"/>
         </w:rPr>
         <w:t>_</w:t>
       </w:r>
@@ -1945,15 +1918,12 @@
         </w:rPr>
         <w:t>younger</w:t>
       </w:r>
-      <w:proofErr w:type="spellEnd"/>
       <w:r>
         <w:rPr>
           <w:color w:val="808080" w:themeColor="background1" w:themeShade="80"/>
-          <w:lang w:val="en-US"/>
         </w:rPr>
         <w:t xml:space="preserve">, </w:t>
       </w:r>
-      <w:proofErr w:type="spellStart"/>
       <w:r>
         <w:rPr>
           <w:color w:val="808080" w:themeColor="background1" w:themeShade="80"/>
@@ -1964,7 +1934,6 @@
       <w:r>
         <w:rPr>
           <w:color w:val="808080" w:themeColor="background1" w:themeShade="80"/>
-          <w:lang w:val="en-US"/>
         </w:rPr>
         <w:t>.</w:t>
       </w:r>
@@ -1978,7 +1947,6 @@
       <w:r>
         <w:rPr>
           <w:color w:val="808080" w:themeColor="background1" w:themeShade="80"/>
-          <w:lang w:val="en-US"/>
         </w:rPr>
         <w:t>_</w:t>
       </w:r>
@@ -1992,7 +1960,6 @@
       <w:r>
         <w:rPr>
           <w:color w:val="808080" w:themeColor="background1" w:themeShade="80"/>
-          <w:lang w:val="en-US"/>
         </w:rPr>
         <w:t>_</w:t>
       </w:r>
@@ -2006,7 +1973,6 @@
       <w:r>
         <w:rPr>
           <w:color w:val="808080" w:themeColor="background1" w:themeShade="80"/>
-          <w:lang w:val="en-US"/>
         </w:rPr>
         <w:t>_</w:t>
       </w:r>
@@ -2020,7 +1986,6 @@
       <w:r>
         <w:rPr>
           <w:color w:val="808080" w:themeColor="background1" w:themeShade="80"/>
-          <w:lang w:val="en-US"/>
         </w:rPr>
         <w:t>_</w:t>
       </w:r>
@@ -2031,15 +1996,12 @@
         </w:rPr>
         <w:t>older</w:t>
       </w:r>
-      <w:proofErr w:type="spellEnd"/>
       <w:r>
         <w:rPr>
           <w:color w:val="808080" w:themeColor="background1" w:themeShade="80"/>
-          <w:lang w:val="en-US"/>
         </w:rPr>
         <w:t xml:space="preserve">, </w:t>
       </w:r>
-      <w:proofErr w:type="spellStart"/>
       <w:r>
         <w:rPr>
           <w:color w:val="808080" w:themeColor="background1" w:themeShade="80"/>
@@ -2050,7 +2012,6 @@
       <w:r>
         <w:rPr>
           <w:color w:val="808080" w:themeColor="background1" w:themeShade="80"/>
-          <w:lang w:val="en-US"/>
         </w:rPr>
         <w:t>.</w:t>
       </w:r>
@@ -2064,7 +2025,6 @@
       <w:r>
         <w:rPr>
           <w:color w:val="808080" w:themeColor="background1" w:themeShade="80"/>
-          <w:lang w:val="en-US"/>
         </w:rPr>
         <w:t>_</w:t>
       </w:r>
@@ -2078,7 +2038,6 @@
       <w:r>
         <w:rPr>
           <w:color w:val="808080" w:themeColor="background1" w:themeShade="80"/>
-          <w:lang w:val="en-US"/>
         </w:rPr>
         <w:t>_</w:t>
       </w:r>
@@ -2092,7 +2051,6 @@
       <w:r>
         <w:rPr>
           <w:color w:val="808080" w:themeColor="background1" w:themeShade="80"/>
-          <w:lang w:val="en-US"/>
         </w:rPr>
         <w:t>_</w:t>
       </w:r>
@@ -2106,7 +2064,6 @@
       <w:r>
         <w:rPr>
           <w:color w:val="808080" w:themeColor="background1" w:themeShade="80"/>
-          <w:lang w:val="en-US"/>
         </w:rPr>
         <w:t>_</w:t>
       </w:r>
@@ -2117,15 +2074,12 @@
         </w:rPr>
         <w:t>older</w:t>
       </w:r>
-      <w:proofErr w:type="spellEnd"/>
       <w:r>
         <w:rPr>
           <w:color w:val="808080" w:themeColor="background1" w:themeShade="80"/>
-          <w:lang w:val="en-US"/>
         </w:rPr>
         <w:t xml:space="preserve">, </w:t>
       </w:r>
-      <w:proofErr w:type="spellStart"/>
       <w:r>
         <w:rPr>
           <w:color w:val="808080" w:themeColor="background1" w:themeShade="80"/>
@@ -2136,7 +2090,6 @@
       <w:r>
         <w:rPr>
           <w:color w:val="808080" w:themeColor="background1" w:themeShade="80"/>
-          <w:lang w:val="en-US"/>
         </w:rPr>
         <w:t>.</w:t>
       </w:r>
@@ -2150,7 +2103,6 @@
       <w:r>
         <w:rPr>
           <w:color w:val="808080" w:themeColor="background1" w:themeShade="80"/>
-          <w:lang w:val="en-US"/>
         </w:rPr>
         <w:t>_</w:t>
       </w:r>
@@ -2164,7 +2116,6 @@
       <w:r>
         <w:rPr>
           <w:color w:val="808080" w:themeColor="background1" w:themeShade="80"/>
-          <w:lang w:val="en-US"/>
         </w:rPr>
         <w:t>_</w:t>
       </w:r>
@@ -2178,7 +2129,6 @@
       <w:r>
         <w:rPr>
           <w:color w:val="808080" w:themeColor="background1" w:themeShade="80"/>
-          <w:lang w:val="en-US"/>
         </w:rPr>
         <w:t>_</w:t>
       </w:r>
@@ -2192,7 +2142,6 @@
       <w:r>
         <w:rPr>
           <w:color w:val="808080" w:themeColor="background1" w:themeShade="80"/>
-          <w:lang w:val="en-US"/>
         </w:rPr>
         <w:t>_</w:t>
       </w:r>
@@ -2203,11 +2152,9 @@
         </w:rPr>
         <w:t>age</w:t>
       </w:r>
-      <w:proofErr w:type="spellEnd"/>
       <w:r>
         <w:rPr>
           <w:color w:val="808080" w:themeColor="background1" w:themeShade="80"/>
-          <w:lang w:val="en-US"/>
         </w:rPr>
         <w:t xml:space="preserve">), </w:t>
       </w:r>
@@ -2215,89 +2162,61 @@
         <w:t>помогающая</w:t>
       </w:r>
       <w:r>
-        <w:rPr>
-          <w:lang w:val="en-US"/>
-        </w:rPr>
         <w:t xml:space="preserve"> </w:t>
       </w:r>
       <w:r>
         <w:t>найти</w:t>
       </w:r>
       <w:r>
-        <w:rPr>
-          <w:lang w:val="en-US"/>
-        </w:rPr>
         <w:t xml:space="preserve"> </w:t>
       </w:r>
       <w:r>
         <w:t>записи</w:t>
       </w:r>
       <w:r>
-        <w:rPr>
-          <w:lang w:val="en-US"/>
-        </w:rPr>
         <w:t xml:space="preserve"> </w:t>
       </w:r>
       <w:r>
         <w:t>с</w:t>
       </w:r>
       <w:r>
-        <w:rPr>
-          <w:lang w:val="en-US"/>
-        </w:rPr>
         <w:t xml:space="preserve"> </w:t>
       </w:r>
       <w:r>
         <w:t>соответствующими</w:t>
       </w:r>
       <w:r>
-        <w:rPr>
-          <w:lang w:val="en-US"/>
-        </w:rPr>
         <w:t xml:space="preserve"> </w:t>
       </w:r>
       <w:r>
         <w:t>условиями</w:t>
       </w:r>
       <w:r>
-        <w:rPr>
-          <w:lang w:val="en-US"/>
-        </w:rPr>
         <w:t xml:space="preserve">, </w:t>
       </w:r>
       <w:r>
         <w:t>возвращает</w:t>
       </w:r>
       <w:r>
-        <w:rPr>
-          <w:lang w:val="en-US"/>
-        </w:rPr>
         <w:t xml:space="preserve"> </w:t>
       </w:r>
       <w:r>
         <w:t>результат</w:t>
       </w:r>
       <w:r>
-        <w:rPr>
-          <w:lang w:val="en-US"/>
-        </w:rPr>
         <w:t xml:space="preserve"> </w:t>
       </w:r>
       <w:r>
         <w:t>поиска</w:t>
       </w:r>
       <w:r>
-        <w:rPr>
-          <w:lang w:val="en-US"/>
-        </w:rPr>
         <w:t>.</w:t>
       </w:r>
     </w:p>
     <w:p>
       <w:pPr>
-        <w:pStyle w:val="Heading2"/>
-      </w:pPr>
-      <w:proofErr w:type="gramStart"/>
+        <w:pStyle w:val="2"/>
+      </w:pPr>
       <w:r>
         <w:rPr>
           <w:lang w:val="en-US"/>
@@ -2313,7 +2232,6 @@
         </w:rPr>
         <w:t>handle</w:t>
       </w:r>
-      <w:proofErr w:type="gramEnd"/>
       <w:r>
         <w:t>_</w:t>
       </w:r>
@@ -2383,9 +2301,8 @@
     </w:p>
     <w:p>
       <w:pPr>
-        <w:pStyle w:val="Heading2"/>
-      </w:pPr>
-      <w:proofErr w:type="gramStart"/>
+        <w:pStyle w:val="2"/>
+      </w:pPr>
       <w:r>
         <w:rPr>
           <w:lang w:val="en-US"/>
@@ -2401,7 +2318,6 @@
         </w:rPr>
         <w:t>main</w:t>
       </w:r>
-      <w:proofErr w:type="gramEnd"/>
       <w:r>
         <w:t xml:space="preserve"> – запускает логику программы</w:t>
       </w:r>
@@ -2409,14 +2325,10 @@
         <w:t>.</w:t>
       </w:r>
     </w:p>
-    <w:p>
-      <w:r>
-        <w:t>…</w:t>
-      </w:r>
-    </w:p>
-    <w:p>
-      <w:pPr>
-        <w:pStyle w:val="Heading1"/>
+    <w:p/>
+    <w:p>
+      <w:pPr>
+        <w:pStyle w:val="1"/>
       </w:pPr>
       <w:r>
         <w:t>Примеры</w:t>
@@ -2430,17 +2342,17 @@
     </w:p>
     <w:p>
       <w:pPr>
-        <w:pStyle w:val="Heading2"/>
-      </w:pPr>
-      <w:r>
-        <w:rPr>
-          <w:rStyle w:val="Heading2Char"/>
+        <w:pStyle w:val="2"/>
+      </w:pPr>
+      <w:r>
+        <w:rPr>
+          <w:rStyle w:val="20"/>
         </w:rPr>
         <w:t xml:space="preserve">0. </w:t>
       </w:r>
       <w:r>
         <w:rPr>
-          <w:rStyle w:val="Heading2Char"/>
+          <w:rStyle w:val="20"/>
         </w:rPr>
         <w:t>Запуск программы</w:t>
       </w:r>
@@ -2489,6 +2401,7 @@
         <w:rPr>
           <w:noProof/>
         </w:rPr>
+        <w:lastRenderedPageBreak/>
         <w:drawing>
           <wp:inline distT="0" distB="0" distL="0" distR="0" wp14:anchorId="75B57A20" wp14:editId="07CBC161">
             <wp:extent cx="5391785" cy="3096895"/>
@@ -2550,19 +2463,19 @@
     <w:p>
       <w:r>
         <w:rPr>
-          <w:rStyle w:val="Heading2Char"/>
+          <w:rStyle w:val="20"/>
         </w:rPr>
         <w:t>1. p – печа</w:t>
       </w:r>
       <w:r>
         <w:rPr>
-          <w:rStyle w:val="Heading2Char"/>
+          <w:rStyle w:val="20"/>
         </w:rPr>
         <w:t>та</w:t>
       </w:r>
       <w:r>
         <w:rPr>
-          <w:rStyle w:val="Heading2Char"/>
+          <w:rStyle w:val="20"/>
         </w:rPr>
         <w:t>ть телефонной книги,</w:t>
       </w:r>
@@ -2619,7 +2532,6 @@
           <w:noProof/>
           <w:lang w:val="en-US"/>
         </w:rPr>
-        <w:lastRenderedPageBreak/>
         <w:drawing>
           <wp:inline distT="0" distB="0" distL="0" distR="0" wp14:anchorId="622BA06D" wp14:editId="13750E8B">
             <wp:extent cx="3924300" cy="981075"/>
@@ -2672,7 +2584,7 @@
     </w:p>
     <w:p>
       <w:pPr>
-        <w:pStyle w:val="Heading2"/>
+        <w:pStyle w:val="2"/>
       </w:pPr>
       <w:r>
         <w:rPr>
@@ -2752,11 +2664,11 @@
     </w:p>
     <w:p>
       <w:pPr>
-        <w:pStyle w:val="Heading3"/>
-      </w:pPr>
-      <w:r>
-        <w:rPr>
-          <w:rStyle w:val="Heading3Char"/>
+        <w:pStyle w:val="3"/>
+      </w:pPr>
+      <w:r>
+        <w:rPr>
+          <w:rStyle w:val="30"/>
         </w:rPr>
         <w:t xml:space="preserve">2.1. Необходимо ввести имя человека, </w:t>
       </w:r>
@@ -2839,7 +2751,7 @@
     </w:p>
     <w:p>
       <w:pPr>
-        <w:pStyle w:val="Heading4"/>
+        <w:pStyle w:val="4"/>
       </w:pPr>
       <w:r>
         <w:t>2.1.1. Также допустимо два слова через пробел:</w:t>
@@ -2905,7 +2817,7 @@
     </w:p>
     <w:p>
       <w:pPr>
-        <w:pStyle w:val="Heading4"/>
+        <w:pStyle w:val="4"/>
       </w:pPr>
       <w:r>
         <w:t>2.1.2. Использование цифр:</w:t>
@@ -2968,7 +2880,7 @@
     </w:p>
     <w:p>
       <w:pPr>
-        <w:pStyle w:val="Heading4"/>
+        <w:pStyle w:val="4"/>
       </w:pPr>
       <w:r>
         <w:t>2.1.3. Ввод с маленькой буквы:</w:t>
@@ -3032,7 +2944,7 @@
     <w:p/>
     <w:p>
       <w:pPr>
-        <w:pStyle w:val="Heading3"/>
+        <w:pStyle w:val="3"/>
       </w:pPr>
       <w:r>
         <w:t xml:space="preserve">2.2.  </w:t>
@@ -3074,6 +2986,7 @@
         <w:rPr>
           <w:noProof/>
         </w:rPr>
+        <w:lastRenderedPageBreak/>
         <w:drawing>
           <wp:inline distT="0" distB="0" distL="0" distR="0" wp14:anchorId="6298BE69" wp14:editId="4A99DB2A">
             <wp:extent cx="5934075" cy="276225"/>
@@ -3126,7 +3039,7 @@
     </w:p>
     <w:p>
       <w:pPr>
-        <w:pStyle w:val="Heading3"/>
+        <w:pStyle w:val="3"/>
         <w:rPr>
           <w:noProof/>
         </w:rPr>
@@ -3201,7 +3114,7 @@
     </w:p>
     <w:p>
       <w:pPr>
-        <w:pStyle w:val="Heading2"/>
+        <w:pStyle w:val="2"/>
       </w:pPr>
       <w:r>
         <w:t xml:space="preserve">3. </w:t>
@@ -3285,7 +3198,7 @@
     </w:p>
     <w:p>
       <w:pPr>
-        <w:pStyle w:val="Heading3"/>
+        <w:pStyle w:val="3"/>
       </w:pPr>
       <w:r>
         <w:t>3</w:t>
@@ -3371,7 +3284,7 @@
     </w:p>
     <w:p>
       <w:pPr>
-        <w:pStyle w:val="Heading3"/>
+        <w:pStyle w:val="3"/>
         <w:rPr>
           <w:noProof/>
         </w:rPr>
@@ -3462,7 +3375,7 @@
     </w:p>
     <w:p>
       <w:pPr>
-        <w:pStyle w:val="Heading3"/>
+        <w:pStyle w:val="3"/>
       </w:pPr>
       <w:r>
         <w:t>3</w:t>
@@ -3485,7 +3398,6 @@
         <w:rPr>
           <w:noProof/>
         </w:rPr>
-        <w:lastRenderedPageBreak/>
         <w:drawing>
           <wp:inline distT="0" distB="0" distL="0" distR="0" wp14:anchorId="03DE3A33" wp14:editId="2EE55DFD">
             <wp:extent cx="2000250" cy="180975"/>
@@ -3538,7 +3450,7 @@
     </w:p>
     <w:p>
       <w:pPr>
-        <w:pStyle w:val="Heading4"/>
+        <w:pStyle w:val="4"/>
       </w:pPr>
       <w:r>
         <w:t xml:space="preserve">3.3.1.1. </w:t>
@@ -3613,7 +3525,7 @@
     </w:p>
     <w:p>
       <w:pPr>
-        <w:pStyle w:val="Heading4"/>
+        <w:pStyle w:val="4"/>
       </w:pPr>
       <w:r>
         <w:t>3</w:t>
@@ -3712,7 +3624,7 @@
     </w:p>
     <w:p>
       <w:pPr>
-        <w:pStyle w:val="Heading3"/>
+        <w:pStyle w:val="3"/>
       </w:pPr>
       <w:r>
         <w:t>3.3.2. Такой пользователь уже есть в телефонной книге:</w:t>
@@ -3781,7 +3693,7 @@
     </w:p>
     <w:p>
       <w:pPr>
-        <w:pStyle w:val="Heading4"/>
+        <w:pStyle w:val="4"/>
       </w:pPr>
       <w:r>
         <w:t>3.3.2.0. Далее пользователь выбирает желаемую команду и вводит ее буквенный код:</w:t>
@@ -3789,7 +3701,7 @@
     </w:p>
     <w:p>
       <w:pPr>
-        <w:pStyle w:val="Heading4"/>
+        <w:pStyle w:val="4"/>
       </w:pPr>
       <w:r>
         <w:t xml:space="preserve">3.3.2.1. </w:t>
@@ -3876,9 +3788,10 @@
     </w:p>
     <w:p>
       <w:pPr>
-        <w:pStyle w:val="Heading4"/>
-      </w:pPr>
-      <w:r>
+        <w:pStyle w:val="4"/>
+      </w:pPr>
+      <w:r>
+        <w:lastRenderedPageBreak/>
         <w:t xml:space="preserve">3.3.2.2. </w:t>
       </w:r>
       <w:r>
@@ -3957,7 +3870,7 @@
     </w:p>
     <w:p>
       <w:pPr>
-        <w:pStyle w:val="Heading4"/>
+        <w:pStyle w:val="4"/>
       </w:pPr>
       <w:r>
         <w:t xml:space="preserve">3.3.2.3. </w:t>
@@ -3977,7 +3890,7 @@
     </w:p>
     <w:p>
       <w:pPr>
-        <w:pStyle w:val="Heading2"/>
+        <w:pStyle w:val="2"/>
       </w:pPr>
       <w:r>
         <w:t>4.</w:t>
@@ -4064,7 +3977,7 @@
     </w:p>
     <w:p>
       <w:pPr>
-        <w:pStyle w:val="Heading3"/>
+        <w:pStyle w:val="3"/>
         <w:rPr>
           <w:lang w:val="en-US"/>
         </w:rPr>
@@ -4154,7 +4067,7 @@
     </w:p>
     <w:p>
       <w:pPr>
-        <w:pStyle w:val="Heading3"/>
+        <w:pStyle w:val="3"/>
       </w:pPr>
       <w:r>
         <w:t>4.2. По очереди вводить буквенный код параметра для поиска записи:</w:t>
@@ -4165,7 +4078,6 @@
         <w:rPr>
           <w:noProof/>
         </w:rPr>
-        <w:lastRenderedPageBreak/>
         <w:drawing>
           <wp:inline distT="0" distB="0" distL="0" distR="0" wp14:anchorId="06C1AABD" wp14:editId="6571A95B">
             <wp:extent cx="2990850" cy="942975"/>
@@ -4221,7 +4133,7 @@
     </w:p>
     <w:p>
       <w:pPr>
-        <w:pStyle w:val="Heading4"/>
+        <w:pStyle w:val="4"/>
       </w:pPr>
       <w:r>
         <w:t xml:space="preserve">4.2.1. </w:t>
@@ -4300,7 +4212,7 @@
     </w:p>
     <w:p>
       <w:pPr>
-        <w:pStyle w:val="Heading4"/>
+        <w:pStyle w:val="4"/>
       </w:pPr>
       <w:r>
         <w:t xml:space="preserve">4.2.2. </w:t>
@@ -4375,7 +4287,7 @@
     </w:p>
     <w:p>
       <w:pPr>
-        <w:pStyle w:val="Heading4"/>
+        <w:pStyle w:val="4"/>
       </w:pPr>
       <w:r>
         <w:t xml:space="preserve">4.2.3. </w:t>
@@ -4450,7 +4362,7 @@
     </w:p>
     <w:p>
       <w:pPr>
-        <w:pStyle w:val="Heading4"/>
+        <w:pStyle w:val="4"/>
         <w:rPr>
           <w:lang w:val="en-US"/>
         </w:rPr>
@@ -4556,7 +4468,7 @@
     </w:p>
     <w:p>
       <w:pPr>
-        <w:pStyle w:val="Heading4"/>
+        <w:pStyle w:val="4"/>
       </w:pPr>
       <w:r>
         <w:t xml:space="preserve">4.2.5. </w:t>
@@ -4577,6 +4489,7 @@
         <w:rPr>
           <w:noProof/>
         </w:rPr>
+        <w:lastRenderedPageBreak/>
         <w:drawing>
           <wp:inline distT="0" distB="0" distL="0" distR="0" wp14:anchorId="643AD769" wp14:editId="2964E1A1">
             <wp:extent cx="3752850" cy="1333500"/>
@@ -4635,7 +4548,7 @@
     </w:p>
     <w:p>
       <w:pPr>
-        <w:pStyle w:val="Heading3"/>
+        <w:pStyle w:val="3"/>
       </w:pPr>
       <w:r>
         <w:t xml:space="preserve">4.3. </w:t>
@@ -4716,7 +4629,7 @@
     <w:p/>
     <w:p>
       <w:pPr>
-        <w:pStyle w:val="Heading2"/>
+        <w:pStyle w:val="2"/>
       </w:pPr>
       <w:r>
         <w:t xml:space="preserve">5. </w:t>
@@ -4797,13 +4710,12 @@
     </w:p>
     <w:p>
       <w:pPr>
-        <w:pStyle w:val="Heading3"/>
-      </w:pPr>
-      <w:r>
-        <w:rPr>
-          <w:lang w:val="en-US"/>
-        </w:rPr>
-        <w:lastRenderedPageBreak/>
+        <w:pStyle w:val="3"/>
+      </w:pPr>
+      <w:r>
+        <w:rPr>
+          <w:lang w:val="en-US"/>
+        </w:rPr>
         <w:t xml:space="preserve">5.1. </w:t>
       </w:r>
       <w:r>
@@ -4871,7 +4783,7 @@
     </w:p>
     <w:p>
       <w:pPr>
-        <w:pStyle w:val="Heading3"/>
+        <w:pStyle w:val="3"/>
       </w:pPr>
       <w:r>
         <w:t>Результат:</w:t>
@@ -4939,7 +4851,7 @@
     <w:p/>
     <w:p>
       <w:pPr>
-        <w:pStyle w:val="Heading2"/>
+        <w:pStyle w:val="2"/>
       </w:pPr>
       <w:r>
         <w:t xml:space="preserve">6. </w:t>
@@ -4971,7 +4883,7 @@
     </w:p>
     <w:p>
       <w:pPr>
-        <w:pStyle w:val="Heading3"/>
+        <w:pStyle w:val="3"/>
       </w:pPr>
       <w:r>
         <w:t xml:space="preserve">6.1. </w:t>
@@ -5046,7 +4958,7 @@
     </w:p>
     <w:p>
       <w:pPr>
-        <w:pStyle w:val="Heading3"/>
+        <w:pStyle w:val="3"/>
       </w:pPr>
       <w:r>
         <w:t>Результат:</w:t>
@@ -5058,6 +4970,7 @@
           <w:noProof/>
           <w:lang w:val="en-US"/>
         </w:rPr>
+        <w:lastRenderedPageBreak/>
         <w:drawing>
           <wp:inline distT="0" distB="0" distL="0" distR="0" wp14:anchorId="502AA517" wp14:editId="20124665">
             <wp:extent cx="3588385" cy="543560"/>
@@ -5114,7 +5027,7 @@
     <w:p/>
     <w:p>
       <w:pPr>
-        <w:pStyle w:val="Heading2"/>
+        <w:pStyle w:val="2"/>
       </w:pPr>
       <w:r>
         <w:t xml:space="preserve">7. </w:t>
@@ -5231,7 +5144,7 @@
     <w:p/>
     <w:p>
       <w:pPr>
-        <w:pStyle w:val="Heading2"/>
+        <w:pStyle w:val="2"/>
       </w:pPr>
       <w:r>
         <w:t xml:space="preserve">8. </w:t>
@@ -5277,7 +5190,7 @@
     </w:p>
     <w:p>
       <w:pPr>
-        <w:pStyle w:val="Heading3"/>
+        <w:pStyle w:val="3"/>
       </w:pPr>
       <w:r>
         <w:t>8.1. Ввести искомый возраст (например, 2</w:t>
@@ -5352,7 +5265,7 @@
     </w:p>
     <w:p>
       <w:pPr>
-        <w:pStyle w:val="Heading3"/>
+        <w:pStyle w:val="3"/>
       </w:pPr>
       <w:r>
         <w:t>Результат:</w:t>
@@ -5418,7 +5331,7 @@
     </w:p>
     <w:p>
       <w:pPr>
-        <w:pStyle w:val="Heading2"/>
+        <w:pStyle w:val="2"/>
       </w:pPr>
       <w:r>
         <w:t xml:space="preserve">9. </w:t>
@@ -5467,10 +5380,9 @@
     </w:p>
     <w:p>
       <w:pPr>
-        <w:pStyle w:val="Heading3"/>
-      </w:pPr>
-      <w:r>
-        <w:lastRenderedPageBreak/>
+        <w:pStyle w:val="3"/>
+      </w:pPr>
+      <w:r>
         <w:t>9.1. Ввести искомый возраст (например, 2</w:t>
       </w:r>
       <w:r>
@@ -5543,7 +5455,7 @@
     </w:p>
     <w:p>
       <w:pPr>
-        <w:pStyle w:val="Heading3"/>
+        <w:pStyle w:val="3"/>
       </w:pPr>
       <w:r>
         <w:t>Результат:</w:t>
@@ -5615,7 +5527,7 @@
     </w:p>
     <w:p>
       <w:pPr>
-        <w:pStyle w:val="Heading2"/>
+        <w:pStyle w:val="2"/>
       </w:pPr>
       <w:r>
         <w:t xml:space="preserve">10. </w:t>
@@ -5656,7 +5568,7 @@
     </w:p>
     <w:p>
       <w:pPr>
-        <w:pStyle w:val="Heading3"/>
+        <w:pStyle w:val="3"/>
       </w:pPr>
       <w:r>
         <w:rPr>
@@ -5737,7 +5649,7 @@
     </w:p>
     <w:p>
       <w:pPr>
-        <w:pStyle w:val="Heading3"/>
+        <w:pStyle w:val="3"/>
       </w:pPr>
       <w:r>
         <w:t>Результат:</w:t>
@@ -5803,7 +5715,7 @@
     </w:p>
     <w:p>
       <w:pPr>
-        <w:pStyle w:val="Heading2"/>
+        <w:pStyle w:val="2"/>
       </w:pPr>
       <w:r>
         <w:t xml:space="preserve">11. </w:t>
@@ -5825,7 +5737,7 @@
     </w:p>
     <w:p>
       <w:pPr>
-        <w:pStyle w:val="Heading3"/>
+        <w:pStyle w:val="3"/>
       </w:pPr>
       <w:r>
         <w:t>11.</w:t>
@@ -5843,6 +5755,7 @@
           <w:noProof/>
           <w:lang w:val="en-US"/>
         </w:rPr>
+        <w:lastRenderedPageBreak/>
         <w:drawing>
           <wp:inline distT="0" distB="0" distL="0" distR="0" wp14:anchorId="1C51CBF8" wp14:editId="3D77A26F">
             <wp:extent cx="5934710" cy="862330"/>
@@ -5896,7 +5809,7 @@
     <w:p/>
     <w:p>
       <w:pPr>
-        <w:pStyle w:val="Heading2"/>
+        <w:pStyle w:val="2"/>
       </w:pPr>
       <w:r>
         <w:t xml:space="preserve">12. </w:t>
@@ -5924,7 +5837,7 @@
     </w:p>
     <w:p>
       <w:pPr>
-        <w:pStyle w:val="Heading3"/>
+        <w:pStyle w:val="3"/>
       </w:pPr>
       <w:r>
         <w:t xml:space="preserve">12.1. </w:t>
@@ -6057,7 +5970,7 @@
     </w:p>
     <w:p>
       <w:pPr>
-        <w:pStyle w:val="Heading3"/>
+        <w:pStyle w:val="3"/>
       </w:pPr>
       <w:r>
         <w:t xml:space="preserve">12.2. </w:t>
@@ -6130,7 +6043,7 @@
     <w:p/>
     <w:p>
       <w:pPr>
-        <w:pStyle w:val="Heading2"/>
+        <w:pStyle w:val="2"/>
       </w:pPr>
       <w:r>
         <w:t>1</w:t>
@@ -6140,20 +6053,20 @@
       </w:r>
       <w:r>
         <w:rPr>
-          <w:rStyle w:val="Heading2Char"/>
+          <w:rStyle w:val="20"/>
         </w:rPr>
         <w:t>c</w:t>
       </w:r>
       <w:r>
         <w:rPr>
-          <w:rStyle w:val="Heading2Char"/>
+          <w:rStyle w:val="20"/>
         </w:rPr>
         <w:t xml:space="preserve"> – очистить экран:</w:t>
       </w:r>
     </w:p>
     <w:p>
       <w:pPr>
-        <w:pStyle w:val="Heading3"/>
+        <w:pStyle w:val="3"/>
         <w:rPr>
           <w:noProof/>
         </w:rPr>
@@ -6228,7 +6141,7 @@
     <w:p/>
     <w:p>
       <w:pPr>
-        <w:pStyle w:val="Heading2"/>
+        <w:pStyle w:val="2"/>
       </w:pPr>
       <w:r>
         <w:t xml:space="preserve">14. </w:t>
@@ -6245,7 +6158,7 @@
     </w:p>
     <w:p>
       <w:pPr>
-        <w:pStyle w:val="Heading3"/>
+        <w:pStyle w:val="3"/>
       </w:pPr>
       <w:r>
         <w:t>Результат:</w:t>
@@ -6256,6 +6169,7 @@
         <w:rPr>
           <w:noProof/>
         </w:rPr>
+        <w:lastRenderedPageBreak/>
         <w:drawing>
           <wp:inline distT="0" distB="0" distL="0" distR="0" wp14:anchorId="0D5318E0" wp14:editId="41268B40">
             <wp:extent cx="3778250" cy="638175"/>
@@ -6309,7 +6223,7 @@
     <w:p/>
     <w:p>
       <w:pPr>
-        <w:pStyle w:val="Heading2"/>
+        <w:pStyle w:val="2"/>
       </w:pPr>
       <w:r>
         <w:t>15. Пример некорректного ввода команды:</w:t>
@@ -6317,7 +6231,7 @@
     </w:p>
     <w:p>
       <w:pPr>
-        <w:pStyle w:val="Heading3"/>
+        <w:pStyle w:val="3"/>
       </w:pPr>
       <w:r>
         <w:t xml:space="preserve">15.1. </w:t>
@@ -6389,7 +6303,7 @@
     </w:p>
     <w:p>
       <w:pPr>
-        <w:pStyle w:val="Heading3"/>
+        <w:pStyle w:val="3"/>
       </w:pPr>
       <w:r>
         <w:t>15.2. Некорректный ввод имени:</w:t>
@@ -6400,7 +6314,6 @@
         <w:rPr>
           <w:noProof/>
         </w:rPr>
-        <w:lastRenderedPageBreak/>
         <w:drawing>
           <wp:inline distT="0" distB="0" distL="0" distR="0" wp14:anchorId="4605DEF7" wp14:editId="02AE0FAF">
             <wp:extent cx="5934710" cy="543560"/>
@@ -6458,7 +6371,7 @@
     </w:p>
     <w:p>
       <w:pPr>
-        <w:pStyle w:val="Heading3"/>
+        <w:pStyle w:val="3"/>
       </w:pPr>
       <w:r>
         <w:t>15.3. Некорректный ввод фамилии:</w:t>
@@ -6532,7 +6445,7 @@
     </w:p>
     <w:p>
       <w:pPr>
-        <w:pStyle w:val="Heading3"/>
+        <w:pStyle w:val="3"/>
       </w:pPr>
       <w:r>
         <w:t>15.4. Некорректный ввод даты рождения:</w:t>
@@ -6595,6 +6508,7 @@
     </w:p>
     <w:p>
       <w:r>
+        <w:lastRenderedPageBreak/>
         <w:t>В случае некорректного ввода</w:t>
       </w:r>
       <w:r>
@@ -6612,7 +6526,7 @@
     </w:p>
     <w:p>
       <w:pPr>
-        <w:pStyle w:val="Heading3"/>
+        <w:pStyle w:val="3"/>
       </w:pPr>
       <w:r>
         <w:t>15.5. Некорректный ввод номера телефона:</w:t>
@@ -6686,7 +6600,7 @@
     </w:p>
     <w:p>
       <w:pPr>
-        <w:pStyle w:val="Heading2"/>
+        <w:pStyle w:val="2"/>
       </w:pPr>
       <w:r>
         <w:t>16.</w:t>
@@ -6703,7 +6617,6 @@
         <w:rPr>
           <w:noProof/>
         </w:rPr>
-        <w:lastRenderedPageBreak/>
         <w:drawing>
           <wp:inline distT="0" distB="0" distL="0" distR="0" wp14:anchorId="78F5A5D2" wp14:editId="0FF3A548">
             <wp:extent cx="5391785" cy="2613816"/>
@@ -7623,7 +7536,7 @@
     <w:lsdException w:name="Unresolved Mention" w:semiHidden="1" w:unhideWhenUsed="1"/>
     <w:lsdException w:name="Smart Link" w:semiHidden="1" w:unhideWhenUsed="1"/>
   </w:latentStyles>
-  <w:style w:type="paragraph" w:default="1" w:styleId="Normal">
+  <w:style w:type="paragraph" w:default="1" w:styleId="a">
     <w:name w:val="Normal"/>
     <w:qFormat/>
     <w:rsid w:val="00136150"/>
@@ -7633,11 +7546,11 @@
       <w:szCs w:val="28"/>
     </w:rPr>
   </w:style>
-  <w:style w:type="paragraph" w:styleId="Heading1">
+  <w:style w:type="paragraph" w:styleId="1">
     <w:name w:val="heading 1"/>
-    <w:basedOn w:val="Normal"/>
-    <w:next w:val="Normal"/>
-    <w:link w:val="Heading1Char"/>
+    <w:basedOn w:val="a"/>
+    <w:next w:val="a"/>
+    <w:link w:val="10"/>
     <w:uiPriority w:val="9"/>
     <w:qFormat/>
     <w:rsid w:val="004117EF"/>
@@ -7655,11 +7568,11 @@
       <w:szCs w:val="32"/>
     </w:rPr>
   </w:style>
-  <w:style w:type="paragraph" w:styleId="Heading2">
+  <w:style w:type="paragraph" w:styleId="2">
     <w:name w:val="heading 2"/>
-    <w:basedOn w:val="Normal"/>
-    <w:next w:val="Normal"/>
-    <w:link w:val="Heading2Char"/>
+    <w:basedOn w:val="a"/>
+    <w:next w:val="a"/>
+    <w:link w:val="20"/>
     <w:uiPriority w:val="9"/>
     <w:unhideWhenUsed/>
     <w:qFormat/>
@@ -7668,11 +7581,11 @@
       <w:outlineLvl w:val="1"/>
     </w:pPr>
   </w:style>
-  <w:style w:type="paragraph" w:styleId="Heading3">
+  <w:style w:type="paragraph" w:styleId="3">
     <w:name w:val="heading 3"/>
-    <w:basedOn w:val="Normal"/>
-    <w:next w:val="Normal"/>
-    <w:link w:val="Heading3Char"/>
+    <w:basedOn w:val="a"/>
+    <w:next w:val="a"/>
+    <w:link w:val="30"/>
     <w:uiPriority w:val="9"/>
     <w:unhideWhenUsed/>
     <w:qFormat/>
@@ -7682,11 +7595,11 @@
       <w:outlineLvl w:val="2"/>
     </w:pPr>
   </w:style>
-  <w:style w:type="paragraph" w:styleId="Heading4">
+  <w:style w:type="paragraph" w:styleId="4">
     <w:name w:val="heading 4"/>
-    <w:basedOn w:val="Normal"/>
-    <w:next w:val="Normal"/>
-    <w:link w:val="Heading4Char"/>
+    <w:basedOn w:val="a"/>
+    <w:next w:val="a"/>
+    <w:link w:val="40"/>
     <w:uiPriority w:val="9"/>
     <w:unhideWhenUsed/>
     <w:qFormat/>
@@ -7702,13 +7615,13 @@
       <w:rFonts w:eastAsiaTheme="majorEastAsia"/>
     </w:rPr>
   </w:style>
-  <w:style w:type="character" w:default="1" w:styleId="DefaultParagraphFont">
+  <w:style w:type="character" w:default="1" w:styleId="a0">
     <w:name w:val="Default Paragraph Font"/>
     <w:uiPriority w:val="1"/>
     <w:semiHidden/>
     <w:unhideWhenUsed/>
   </w:style>
-  <w:style w:type="table" w:default="1" w:styleId="TableNormal">
+  <w:style w:type="table" w:default="1" w:styleId="a1">
     <w:name w:val="Normal Table"/>
     <w:uiPriority w:val="99"/>
     <w:semiHidden/>
@@ -7723,15 +7636,15 @@
       </w:tblCellMar>
     </w:tblPr>
   </w:style>
-  <w:style w:type="numbering" w:default="1" w:styleId="NoList">
+  <w:style w:type="numbering" w:default="1" w:styleId="a2">
     <w:name w:val="No List"/>
     <w:uiPriority w:val="99"/>
     <w:semiHidden/>
     <w:unhideWhenUsed/>
   </w:style>
-  <w:style w:type="paragraph" w:styleId="ListParagraph">
+  <w:style w:type="paragraph" w:styleId="a3">
     <w:name w:val="List Paragraph"/>
-    <w:basedOn w:val="Normal"/>
+    <w:basedOn w:val="a"/>
     <w:uiPriority w:val="34"/>
     <w:qFormat/>
     <w:rsid w:val="00474A4A"/>
@@ -7740,10 +7653,10 @@
       <w:contextualSpacing/>
     </w:pPr>
   </w:style>
-  <w:style w:type="character" w:customStyle="1" w:styleId="Heading1Char">
-    <w:name w:val="Heading 1 Char"/>
-    <w:basedOn w:val="DefaultParagraphFont"/>
-    <w:link w:val="Heading1"/>
+  <w:style w:type="character" w:customStyle="1" w:styleId="10">
+    <w:name w:val="Заголовок 1 Знак"/>
+    <w:basedOn w:val="a0"/>
+    <w:link w:val="1"/>
     <w:uiPriority w:val="9"/>
     <w:rsid w:val="004117EF"/>
     <w:rPr>
@@ -7754,10 +7667,10 @@
       <w:szCs w:val="32"/>
     </w:rPr>
   </w:style>
-  <w:style w:type="character" w:customStyle="1" w:styleId="Heading2Char">
-    <w:name w:val="Heading 2 Char"/>
-    <w:basedOn w:val="DefaultParagraphFont"/>
-    <w:link w:val="Heading2"/>
+  <w:style w:type="character" w:customStyle="1" w:styleId="20">
+    <w:name w:val="Заголовок 2 Знак"/>
+    <w:basedOn w:val="a0"/>
+    <w:link w:val="2"/>
     <w:uiPriority w:val="9"/>
     <w:rsid w:val="004117EF"/>
     <w:rPr>
@@ -7766,10 +7679,10 @@
       <w:szCs w:val="28"/>
     </w:rPr>
   </w:style>
-  <w:style w:type="character" w:customStyle="1" w:styleId="Heading3Char">
-    <w:name w:val="Heading 3 Char"/>
-    <w:basedOn w:val="DefaultParagraphFont"/>
-    <w:link w:val="Heading3"/>
+  <w:style w:type="character" w:customStyle="1" w:styleId="30">
+    <w:name w:val="Заголовок 3 Знак"/>
+    <w:basedOn w:val="a0"/>
+    <w:link w:val="3"/>
     <w:uiPriority w:val="9"/>
     <w:rsid w:val="004117EF"/>
     <w:rPr>
@@ -7778,10 +7691,10 @@
       <w:szCs w:val="28"/>
     </w:rPr>
   </w:style>
-  <w:style w:type="character" w:customStyle="1" w:styleId="Heading4Char">
-    <w:name w:val="Heading 4 Char"/>
-    <w:basedOn w:val="DefaultParagraphFont"/>
-    <w:link w:val="Heading4"/>
+  <w:style w:type="character" w:customStyle="1" w:styleId="40">
+    <w:name w:val="Заголовок 4 Знак"/>
+    <w:basedOn w:val="a0"/>
+    <w:link w:val="4"/>
     <w:uiPriority w:val="9"/>
     <w:rsid w:val="004117EF"/>
     <w:rPr>

</xml_diff>